<commit_message>
Done week 1 Computer Network
</commit_message>
<xml_diff>
--- a/Power Point and Book notes/PP&Book notes.docx
+++ b/Power Point and Book notes/PP&Book notes.docx
@@ -256,6 +256,7 @@
       </w:pPr>
       <w:r>
         <w:rPr>
+          <w:noProof/>
           <w:sz w:val="24"/>
           <w:szCs w:val="24"/>
         </w:rPr>
@@ -474,32 +475,19 @@
           <w:sz w:val="24"/>
           <w:szCs w:val="24"/>
         </w:rPr>
-        <w:t xml:space="preserve">Example of </w:t>
-      </w:r>
-      <w:r>
-        <w:rPr>
-          <w:sz w:val="24"/>
-          <w:szCs w:val="24"/>
-        </w:rPr>
-        <w:t>Packet</w:t>
-      </w:r>
-      <w:r>
-        <w:rPr>
-          <w:sz w:val="24"/>
-          <w:szCs w:val="24"/>
-        </w:rPr>
-        <w:t xml:space="preserve"> Switching for data transfer:</w:t>
-      </w:r>
-    </w:p>
-    <w:p>
-      <w:pPr>
-        <w:rPr>
-          <w:sz w:val="24"/>
-          <w:szCs w:val="24"/>
-        </w:rPr>
-      </w:pPr>
-      <w:r>
-        <w:rPr>
+        <w:t>Example of Packet Switching for data transfer:</w:t>
+      </w:r>
+    </w:p>
+    <w:p>
+      <w:pPr>
+        <w:rPr>
+          <w:sz w:val="24"/>
+          <w:szCs w:val="24"/>
+        </w:rPr>
+      </w:pPr>
+      <w:r>
+        <w:rPr>
+          <w:noProof/>
           <w:sz w:val="24"/>
           <w:szCs w:val="24"/>
         </w:rPr>
@@ -895,19 +883,1720 @@
     </w:p>
     <w:p>
       <w:pPr>
-        <w:rPr>
-          <w:sz w:val="24"/>
-          <w:szCs w:val="24"/>
-        </w:rPr>
-      </w:pPr>
-    </w:p>
-    <w:p>
-      <w:pPr>
-        <w:rPr>
-          <w:sz w:val="24"/>
-          <w:szCs w:val="24"/>
-        </w:rPr>
-      </w:pPr>
+        <w:pStyle w:val="Listeavsnitt"/>
+        <w:numPr>
+          <w:ilvl w:val="0"/>
+          <w:numId w:val="4"/>
+        </w:numPr>
+        <w:rPr>
+          <w:sz w:val="24"/>
+          <w:szCs w:val="24"/>
+        </w:rPr>
+      </w:pPr>
+      <w:r>
+        <w:rPr>
+          <w:sz w:val="24"/>
+          <w:szCs w:val="24"/>
+        </w:rPr>
+        <w:t>Norway connected to ARPANET as early as 1973.</w:t>
+      </w:r>
+    </w:p>
+    <w:p>
+      <w:pPr>
+        <w:rPr>
+          <w:sz w:val="24"/>
+          <w:szCs w:val="24"/>
+        </w:rPr>
+      </w:pPr>
+    </w:p>
+    <w:p>
+      <w:pPr>
+        <w:rPr>
+          <w:b/>
+          <w:bCs/>
+          <w:sz w:val="24"/>
+          <w:szCs w:val="24"/>
+        </w:rPr>
+      </w:pPr>
+      <w:r>
+        <w:rPr>
+          <w:b/>
+          <w:bCs/>
+          <w:sz w:val="24"/>
+          <w:szCs w:val="24"/>
+        </w:rPr>
+        <w:t>Inter-networking initiative</w:t>
+      </w:r>
+    </w:p>
+    <w:p>
+      <w:pPr>
+        <w:pStyle w:val="Listeavsnitt"/>
+        <w:numPr>
+          <w:ilvl w:val="0"/>
+          <w:numId w:val="5"/>
+        </w:numPr>
+        <w:rPr>
+          <w:sz w:val="24"/>
+          <w:szCs w:val="24"/>
+        </w:rPr>
+      </w:pPr>
+      <w:r>
+        <w:rPr>
+          <w:sz w:val="24"/>
+          <w:szCs w:val="24"/>
+        </w:rPr>
+        <w:t>There were several parallel developments of packet-switched networks.</w:t>
+      </w:r>
+    </w:p>
+    <w:p>
+      <w:pPr>
+        <w:pStyle w:val="Listeavsnitt"/>
+        <w:numPr>
+          <w:ilvl w:val="0"/>
+          <w:numId w:val="5"/>
+        </w:numPr>
+        <w:rPr>
+          <w:sz w:val="24"/>
+          <w:szCs w:val="24"/>
+        </w:rPr>
+      </w:pPr>
+      <w:r>
+        <w:rPr>
+          <w:sz w:val="24"/>
+          <w:szCs w:val="24"/>
+        </w:rPr>
+        <w:t>There was a need for common protocol to connect the different proprietary networks together.</w:t>
+      </w:r>
+    </w:p>
+    <w:p>
+      <w:pPr>
+        <w:pStyle w:val="Listeavsnitt"/>
+        <w:numPr>
+          <w:ilvl w:val="0"/>
+          <w:numId w:val="5"/>
+        </w:numPr>
+        <w:rPr>
+          <w:sz w:val="24"/>
+          <w:szCs w:val="24"/>
+        </w:rPr>
+      </w:pPr>
+      <w:r>
+        <w:rPr>
+          <w:sz w:val="24"/>
+          <w:szCs w:val="24"/>
+        </w:rPr>
+        <w:t>Development of TCP protocol started in 1974 and a usable version was out in 1983 when ARPANET starting using it.</w:t>
+      </w:r>
+    </w:p>
+    <w:p>
+      <w:pPr>
+        <w:pStyle w:val="Listeavsnitt"/>
+        <w:numPr>
+          <w:ilvl w:val="0"/>
+          <w:numId w:val="5"/>
+        </w:numPr>
+        <w:rPr>
+          <w:sz w:val="24"/>
+          <w:szCs w:val="24"/>
+        </w:rPr>
+      </w:pPr>
+      <w:r>
+        <w:rPr>
+          <w:sz w:val="24"/>
+          <w:szCs w:val="24"/>
+        </w:rPr>
+        <w:t>Gradually academic institutions in other countries joined the internet.</w:t>
+      </w:r>
+    </w:p>
+    <w:p>
+      <w:pPr>
+        <w:rPr>
+          <w:sz w:val="24"/>
+          <w:szCs w:val="24"/>
+        </w:rPr>
+      </w:pPr>
+    </w:p>
+    <w:p>
+      <w:pPr>
+        <w:rPr>
+          <w:b/>
+          <w:bCs/>
+          <w:sz w:val="24"/>
+          <w:szCs w:val="24"/>
+        </w:rPr>
+      </w:pPr>
+      <w:r>
+        <w:rPr>
+          <w:b/>
+          <w:bCs/>
+          <w:sz w:val="24"/>
+          <w:szCs w:val="24"/>
+        </w:rPr>
+        <w:t>Rapid growth with the web</w:t>
+      </w:r>
+    </w:p>
+    <w:p>
+      <w:pPr>
+        <w:pStyle w:val="Listeavsnitt"/>
+        <w:numPr>
+          <w:ilvl w:val="0"/>
+          <w:numId w:val="6"/>
+        </w:numPr>
+        <w:rPr>
+          <w:sz w:val="24"/>
+          <w:szCs w:val="24"/>
+        </w:rPr>
+      </w:pPr>
+      <w:r>
+        <w:rPr>
+          <w:sz w:val="24"/>
+          <w:szCs w:val="24"/>
+        </w:rPr>
+        <w:t>The web was the main catalyst for the growth of the Internet.</w:t>
+      </w:r>
+    </w:p>
+    <w:p>
+      <w:pPr>
+        <w:pStyle w:val="Listeavsnitt"/>
+        <w:numPr>
+          <w:ilvl w:val="0"/>
+          <w:numId w:val="6"/>
+        </w:numPr>
+        <w:rPr>
+          <w:sz w:val="24"/>
+          <w:szCs w:val="24"/>
+        </w:rPr>
+      </w:pPr>
+      <w:r>
+        <w:rPr>
+          <w:sz w:val="24"/>
+          <w:szCs w:val="24"/>
+        </w:rPr>
+        <w:t>The web has four main building blocks: Browser, Web server, HTTP protocol and HTML language.</w:t>
+      </w:r>
+    </w:p>
+    <w:p>
+      <w:pPr>
+        <w:rPr>
+          <w:sz w:val="24"/>
+          <w:szCs w:val="24"/>
+        </w:rPr>
+      </w:pPr>
+    </w:p>
+    <w:p>
+      <w:pPr>
+        <w:pBdr>
+          <w:bottom w:val="single" w:sz="4" w:space="1" w:color="auto"/>
+        </w:pBdr>
+        <w:rPr>
+          <w:sz w:val="24"/>
+          <w:szCs w:val="24"/>
+        </w:rPr>
+      </w:pPr>
+      <w:r>
+        <w:rPr>
+          <w:b/>
+          <w:bCs/>
+          <w:sz w:val="24"/>
+          <w:szCs w:val="24"/>
+        </w:rPr>
+        <w:t>Week:</w:t>
+      </w:r>
+      <w:r>
+        <w:rPr>
+          <w:sz w:val="24"/>
+          <w:szCs w:val="24"/>
+        </w:rPr>
+        <w:t xml:space="preserve"> </w:t>
+      </w:r>
+      <w:r>
+        <w:rPr>
+          <w:sz w:val="24"/>
+          <w:szCs w:val="24"/>
+        </w:rPr>
+        <w:t>2</w:t>
+      </w:r>
+      <w:r>
+        <w:rPr>
+          <w:sz w:val="24"/>
+          <w:szCs w:val="24"/>
+        </w:rPr>
+        <w:t xml:space="preserve"> / </w:t>
+      </w:r>
+      <w:r>
+        <w:rPr>
+          <w:b/>
+          <w:bCs/>
+          <w:sz w:val="24"/>
+          <w:szCs w:val="24"/>
+        </w:rPr>
+        <w:t>Topic:</w:t>
+      </w:r>
+      <w:r>
+        <w:rPr>
+          <w:sz w:val="24"/>
+          <w:szCs w:val="24"/>
+        </w:rPr>
+        <w:t xml:space="preserve"> </w:t>
+      </w:r>
+      <w:r>
+        <w:rPr>
+          <w:sz w:val="24"/>
+          <w:szCs w:val="24"/>
+        </w:rPr>
+        <w:t xml:space="preserve">Fundamental Networking concepts </w:t>
+      </w:r>
+      <w:r>
+        <w:rPr>
+          <w:sz w:val="24"/>
+          <w:szCs w:val="24"/>
+        </w:rPr>
+        <w:t xml:space="preserve">/ </w:t>
+      </w:r>
+      <w:r>
+        <w:rPr>
+          <w:b/>
+          <w:bCs/>
+          <w:sz w:val="24"/>
+          <w:szCs w:val="24"/>
+        </w:rPr>
+        <w:t>Where:</w:t>
+      </w:r>
+      <w:r>
+        <w:rPr>
+          <w:sz w:val="24"/>
+          <w:szCs w:val="24"/>
+        </w:rPr>
+        <w:t xml:space="preserve"> </w:t>
+      </w:r>
+      <w:r>
+        <w:rPr>
+          <w:sz w:val="24"/>
+          <w:szCs w:val="24"/>
+        </w:rPr>
+        <w:t>Book</w:t>
+      </w:r>
+    </w:p>
+    <w:p>
+      <w:pPr>
+        <w:rPr>
+          <w:sz w:val="24"/>
+          <w:szCs w:val="24"/>
+        </w:rPr>
+      </w:pPr>
+      <w:r>
+        <w:rPr>
+          <w:sz w:val="24"/>
+          <w:szCs w:val="24"/>
+        </w:rPr>
+        <w:t>Contains:</w:t>
+      </w:r>
+    </w:p>
+    <w:p>
+      <w:pPr>
+        <w:pStyle w:val="Listeavsnitt"/>
+        <w:numPr>
+          <w:ilvl w:val="0"/>
+          <w:numId w:val="3"/>
+        </w:numPr>
+        <w:rPr>
+          <w:sz w:val="24"/>
+          <w:szCs w:val="24"/>
+        </w:rPr>
+      </w:pPr>
+      <w:r>
+        <w:rPr>
+          <w:sz w:val="24"/>
+          <w:szCs w:val="24"/>
+        </w:rPr>
+        <w:t>Nuts-and-bolts view (devices)</w:t>
+      </w:r>
+    </w:p>
+    <w:p>
+      <w:pPr>
+        <w:pStyle w:val="Listeavsnitt"/>
+        <w:numPr>
+          <w:ilvl w:val="0"/>
+          <w:numId w:val="3"/>
+        </w:numPr>
+        <w:rPr>
+          <w:sz w:val="24"/>
+          <w:szCs w:val="24"/>
+        </w:rPr>
+      </w:pPr>
+      <w:r>
+        <w:rPr>
+          <w:sz w:val="24"/>
+          <w:szCs w:val="24"/>
+        </w:rPr>
+        <w:t>Service view</w:t>
+      </w:r>
+    </w:p>
+    <w:p>
+      <w:pPr>
+        <w:pStyle w:val="Listeavsnitt"/>
+        <w:numPr>
+          <w:ilvl w:val="0"/>
+          <w:numId w:val="3"/>
+        </w:numPr>
+        <w:rPr>
+          <w:sz w:val="24"/>
+          <w:szCs w:val="24"/>
+        </w:rPr>
+      </w:pPr>
+      <w:r>
+        <w:rPr>
+          <w:sz w:val="24"/>
+          <w:szCs w:val="24"/>
+        </w:rPr>
+        <w:t>Protocols</w:t>
+      </w:r>
+    </w:p>
+    <w:p>
+      <w:pPr>
+        <w:pStyle w:val="Listeavsnitt"/>
+        <w:numPr>
+          <w:ilvl w:val="0"/>
+          <w:numId w:val="3"/>
+        </w:numPr>
+        <w:rPr>
+          <w:sz w:val="24"/>
+          <w:szCs w:val="24"/>
+        </w:rPr>
+      </w:pPr>
+      <w:r>
+        <w:rPr>
+          <w:sz w:val="24"/>
+          <w:szCs w:val="24"/>
+        </w:rPr>
+        <w:t>Data transmission</w:t>
+      </w:r>
+    </w:p>
+    <w:p>
+      <w:pPr>
+        <w:pStyle w:val="Listeavsnitt"/>
+        <w:numPr>
+          <w:ilvl w:val="0"/>
+          <w:numId w:val="3"/>
+        </w:numPr>
+        <w:rPr>
+          <w:sz w:val="24"/>
+          <w:szCs w:val="24"/>
+        </w:rPr>
+      </w:pPr>
+      <w:r>
+        <w:rPr>
+          <w:sz w:val="24"/>
+          <w:szCs w:val="24"/>
+        </w:rPr>
+        <w:t>Queues, delays, packet loss</w:t>
+      </w:r>
+    </w:p>
+    <w:p>
+      <w:pPr>
+        <w:pStyle w:val="Listeavsnitt"/>
+        <w:numPr>
+          <w:ilvl w:val="0"/>
+          <w:numId w:val="3"/>
+        </w:numPr>
+        <w:rPr>
+          <w:sz w:val="24"/>
+          <w:szCs w:val="24"/>
+        </w:rPr>
+      </w:pPr>
+      <w:r>
+        <w:rPr>
+          <w:sz w:val="24"/>
+          <w:szCs w:val="24"/>
+        </w:rPr>
+        <w:t>ISPs</w:t>
+      </w:r>
+    </w:p>
+    <w:p>
+      <w:pPr>
+        <w:pStyle w:val="Listeavsnitt"/>
+        <w:numPr>
+          <w:ilvl w:val="0"/>
+          <w:numId w:val="3"/>
+        </w:numPr>
+        <w:rPr>
+          <w:sz w:val="24"/>
+          <w:szCs w:val="24"/>
+        </w:rPr>
+      </w:pPr>
+      <w:r>
+        <w:rPr>
+          <w:sz w:val="24"/>
+          <w:szCs w:val="24"/>
+        </w:rPr>
+        <w:t>Network backbone</w:t>
+      </w:r>
+    </w:p>
+    <w:p>
+      <w:pPr>
+        <w:pStyle w:val="Listeavsnitt"/>
+        <w:numPr>
+          <w:ilvl w:val="0"/>
+          <w:numId w:val="3"/>
+        </w:numPr>
+        <w:rPr>
+          <w:sz w:val="24"/>
+          <w:szCs w:val="24"/>
+        </w:rPr>
+      </w:pPr>
+      <w:r>
+        <w:rPr>
+          <w:sz w:val="24"/>
+          <w:szCs w:val="24"/>
+        </w:rPr>
+        <w:t>Access networks</w:t>
+      </w:r>
+    </w:p>
+    <w:p>
+      <w:pPr>
+        <w:rPr>
+          <w:sz w:val="24"/>
+          <w:szCs w:val="24"/>
+        </w:rPr>
+      </w:pPr>
+    </w:p>
+    <w:p>
+      <w:pPr>
+        <w:rPr>
+          <w:sz w:val="24"/>
+          <w:szCs w:val="24"/>
+        </w:rPr>
+      </w:pPr>
+    </w:p>
+    <w:p>
+      <w:pPr>
+        <w:rPr>
+          <w:sz w:val="24"/>
+          <w:szCs w:val="24"/>
+        </w:rPr>
+      </w:pPr>
+    </w:p>
+    <w:p>
+      <w:pPr>
+        <w:pBdr>
+          <w:bottom w:val="single" w:sz="4" w:space="1" w:color="auto"/>
+        </w:pBdr>
+        <w:rPr>
+          <w:sz w:val="24"/>
+          <w:szCs w:val="24"/>
+        </w:rPr>
+      </w:pPr>
+      <w:r>
+        <w:rPr>
+          <w:b/>
+          <w:bCs/>
+          <w:sz w:val="24"/>
+          <w:szCs w:val="24"/>
+        </w:rPr>
+        <w:t>Week:</w:t>
+      </w:r>
+      <w:r>
+        <w:rPr>
+          <w:sz w:val="24"/>
+          <w:szCs w:val="24"/>
+        </w:rPr>
+        <w:t xml:space="preserve"> </w:t>
+      </w:r>
+      <w:r>
+        <w:rPr>
+          <w:sz w:val="24"/>
+          <w:szCs w:val="24"/>
+        </w:rPr>
+        <w:t>3</w:t>
+      </w:r>
+      <w:r>
+        <w:rPr>
+          <w:sz w:val="24"/>
+          <w:szCs w:val="24"/>
+        </w:rPr>
+        <w:t xml:space="preserve"> / </w:t>
+      </w:r>
+      <w:r>
+        <w:rPr>
+          <w:b/>
+          <w:bCs/>
+          <w:sz w:val="24"/>
+          <w:szCs w:val="24"/>
+        </w:rPr>
+        <w:t>Topic:</w:t>
+      </w:r>
+      <w:r>
+        <w:rPr>
+          <w:sz w:val="24"/>
+          <w:szCs w:val="24"/>
+        </w:rPr>
+        <w:t xml:space="preserve"> </w:t>
+      </w:r>
+      <w:r>
+        <w:rPr>
+          <w:sz w:val="24"/>
+          <w:szCs w:val="24"/>
+        </w:rPr>
+        <w:t>Physical Layer</w:t>
+      </w:r>
+      <w:r>
+        <w:rPr>
+          <w:sz w:val="24"/>
+          <w:szCs w:val="24"/>
+        </w:rPr>
+        <w:t xml:space="preserve"> / </w:t>
+      </w:r>
+      <w:r>
+        <w:rPr>
+          <w:b/>
+          <w:bCs/>
+          <w:sz w:val="24"/>
+          <w:szCs w:val="24"/>
+        </w:rPr>
+        <w:t>Where:</w:t>
+      </w:r>
+      <w:r>
+        <w:rPr>
+          <w:sz w:val="24"/>
+          <w:szCs w:val="24"/>
+        </w:rPr>
+        <w:t xml:space="preserve"> Power Point Notes</w:t>
+      </w:r>
+    </w:p>
+    <w:p>
+      <w:pPr>
+        <w:rPr>
+          <w:sz w:val="24"/>
+          <w:szCs w:val="24"/>
+        </w:rPr>
+      </w:pPr>
+    </w:p>
+    <w:p>
+      <w:pPr>
+        <w:pBdr>
+          <w:bottom w:val="single" w:sz="4" w:space="1" w:color="auto"/>
+        </w:pBdr>
+        <w:rPr>
+          <w:sz w:val="24"/>
+          <w:szCs w:val="24"/>
+        </w:rPr>
+      </w:pPr>
+      <w:r>
+        <w:rPr>
+          <w:b/>
+          <w:bCs/>
+          <w:sz w:val="24"/>
+          <w:szCs w:val="24"/>
+        </w:rPr>
+        <w:t>Week:</w:t>
+      </w:r>
+      <w:r>
+        <w:rPr>
+          <w:sz w:val="24"/>
+          <w:szCs w:val="24"/>
+        </w:rPr>
+        <w:t xml:space="preserve"> </w:t>
+      </w:r>
+      <w:r>
+        <w:rPr>
+          <w:sz w:val="24"/>
+          <w:szCs w:val="24"/>
+        </w:rPr>
+        <w:t>4</w:t>
+      </w:r>
+      <w:r>
+        <w:rPr>
+          <w:sz w:val="24"/>
+          <w:szCs w:val="24"/>
+        </w:rPr>
+        <w:t xml:space="preserve"> / </w:t>
+      </w:r>
+      <w:r>
+        <w:rPr>
+          <w:b/>
+          <w:bCs/>
+          <w:sz w:val="24"/>
+          <w:szCs w:val="24"/>
+        </w:rPr>
+        <w:t>Topic:</w:t>
+      </w:r>
+      <w:r>
+        <w:rPr>
+          <w:sz w:val="24"/>
+          <w:szCs w:val="24"/>
+        </w:rPr>
+        <w:t xml:space="preserve"> </w:t>
+      </w:r>
+      <w:r>
+        <w:rPr>
+          <w:sz w:val="24"/>
+          <w:szCs w:val="24"/>
+        </w:rPr>
+        <w:t>Computer Network Protocols</w:t>
+      </w:r>
+      <w:r>
+        <w:rPr>
+          <w:sz w:val="24"/>
+          <w:szCs w:val="24"/>
+        </w:rPr>
+        <w:t xml:space="preserve"> / </w:t>
+      </w:r>
+      <w:r>
+        <w:rPr>
+          <w:b/>
+          <w:bCs/>
+          <w:sz w:val="24"/>
+          <w:szCs w:val="24"/>
+        </w:rPr>
+        <w:t>Where:</w:t>
+      </w:r>
+      <w:r>
+        <w:rPr>
+          <w:sz w:val="24"/>
+          <w:szCs w:val="24"/>
+        </w:rPr>
+        <w:t xml:space="preserve"> Power Point Notes</w:t>
+      </w:r>
+    </w:p>
+    <w:p>
+      <w:pPr>
+        <w:rPr>
+          <w:sz w:val="24"/>
+          <w:szCs w:val="24"/>
+        </w:rPr>
+      </w:pPr>
+    </w:p>
+    <w:p>
+      <w:pPr>
+        <w:pBdr>
+          <w:bottom w:val="single" w:sz="4" w:space="1" w:color="auto"/>
+        </w:pBdr>
+        <w:rPr>
+          <w:sz w:val="24"/>
+          <w:szCs w:val="24"/>
+        </w:rPr>
+      </w:pPr>
+      <w:r>
+        <w:rPr>
+          <w:b/>
+          <w:bCs/>
+          <w:sz w:val="24"/>
+          <w:szCs w:val="24"/>
+        </w:rPr>
+        <w:lastRenderedPageBreak/>
+        <w:t>Week:</w:t>
+      </w:r>
+      <w:r>
+        <w:rPr>
+          <w:sz w:val="24"/>
+          <w:szCs w:val="24"/>
+        </w:rPr>
+        <w:t xml:space="preserve"> </w:t>
+      </w:r>
+      <w:r>
+        <w:rPr>
+          <w:sz w:val="24"/>
+          <w:szCs w:val="24"/>
+        </w:rPr>
+        <w:t>5</w:t>
+      </w:r>
+      <w:r>
+        <w:rPr>
+          <w:sz w:val="24"/>
+          <w:szCs w:val="24"/>
+        </w:rPr>
+        <w:t xml:space="preserve"> / </w:t>
+      </w:r>
+      <w:r>
+        <w:rPr>
+          <w:b/>
+          <w:bCs/>
+          <w:sz w:val="24"/>
+          <w:szCs w:val="24"/>
+        </w:rPr>
+        <w:t>Topic:</w:t>
+      </w:r>
+      <w:r>
+        <w:rPr>
+          <w:sz w:val="24"/>
+          <w:szCs w:val="24"/>
+        </w:rPr>
+        <w:t xml:space="preserve"> </w:t>
+      </w:r>
+      <w:r>
+        <w:rPr>
+          <w:sz w:val="24"/>
+          <w:szCs w:val="24"/>
+        </w:rPr>
+        <w:t xml:space="preserve">Application Layer </w:t>
+      </w:r>
+      <w:r>
+        <w:rPr>
+          <w:sz w:val="24"/>
+          <w:szCs w:val="24"/>
+        </w:rPr>
+        <w:t xml:space="preserve">/ </w:t>
+      </w:r>
+      <w:r>
+        <w:rPr>
+          <w:b/>
+          <w:bCs/>
+          <w:sz w:val="24"/>
+          <w:szCs w:val="24"/>
+        </w:rPr>
+        <w:t>Where:</w:t>
+      </w:r>
+      <w:r>
+        <w:rPr>
+          <w:sz w:val="24"/>
+          <w:szCs w:val="24"/>
+        </w:rPr>
+        <w:t xml:space="preserve"> Power Point Notes</w:t>
+      </w:r>
+    </w:p>
+    <w:p>
+      <w:pPr>
+        <w:rPr>
+          <w:sz w:val="24"/>
+          <w:szCs w:val="24"/>
+        </w:rPr>
+      </w:pPr>
+    </w:p>
+    <w:p>
+      <w:pPr>
+        <w:pBdr>
+          <w:bottom w:val="single" w:sz="4" w:space="1" w:color="auto"/>
+        </w:pBdr>
+        <w:rPr>
+          <w:sz w:val="24"/>
+          <w:szCs w:val="24"/>
+        </w:rPr>
+      </w:pPr>
+      <w:r>
+        <w:rPr>
+          <w:b/>
+          <w:bCs/>
+          <w:sz w:val="24"/>
+          <w:szCs w:val="24"/>
+        </w:rPr>
+        <w:t>Week:</w:t>
+      </w:r>
+      <w:r>
+        <w:rPr>
+          <w:sz w:val="24"/>
+          <w:szCs w:val="24"/>
+        </w:rPr>
+        <w:t xml:space="preserve"> </w:t>
+      </w:r>
+      <w:r>
+        <w:rPr>
+          <w:sz w:val="24"/>
+          <w:szCs w:val="24"/>
+        </w:rPr>
+        <w:t>6</w:t>
+      </w:r>
+      <w:r>
+        <w:rPr>
+          <w:sz w:val="24"/>
+          <w:szCs w:val="24"/>
+        </w:rPr>
+        <w:t xml:space="preserve"> / </w:t>
+      </w:r>
+      <w:r>
+        <w:rPr>
+          <w:b/>
+          <w:bCs/>
+          <w:sz w:val="24"/>
+          <w:szCs w:val="24"/>
+        </w:rPr>
+        <w:t>Topic:</w:t>
+      </w:r>
+      <w:r>
+        <w:rPr>
+          <w:sz w:val="24"/>
+          <w:szCs w:val="24"/>
+        </w:rPr>
+        <w:t xml:space="preserve"> </w:t>
+      </w:r>
+      <w:r>
+        <w:rPr>
+          <w:sz w:val="24"/>
+          <w:szCs w:val="24"/>
+        </w:rPr>
+        <w:t xml:space="preserve">The DNS Protocol </w:t>
+      </w:r>
+      <w:r>
+        <w:rPr>
+          <w:sz w:val="24"/>
+          <w:szCs w:val="24"/>
+        </w:rPr>
+        <w:t xml:space="preserve">/ </w:t>
+      </w:r>
+      <w:r>
+        <w:rPr>
+          <w:b/>
+          <w:bCs/>
+          <w:sz w:val="24"/>
+          <w:szCs w:val="24"/>
+        </w:rPr>
+        <w:t>Where:</w:t>
+      </w:r>
+      <w:r>
+        <w:rPr>
+          <w:sz w:val="24"/>
+          <w:szCs w:val="24"/>
+        </w:rPr>
+        <w:t xml:space="preserve"> Power Point Notes</w:t>
+      </w:r>
+    </w:p>
+    <w:p>
+      <w:pPr>
+        <w:rPr>
+          <w:sz w:val="24"/>
+          <w:szCs w:val="24"/>
+        </w:rPr>
+      </w:pPr>
+    </w:p>
+    <w:p>
+      <w:pPr>
+        <w:pBdr>
+          <w:bottom w:val="single" w:sz="4" w:space="1" w:color="auto"/>
+        </w:pBdr>
+        <w:rPr>
+          <w:sz w:val="24"/>
+          <w:szCs w:val="24"/>
+        </w:rPr>
+      </w:pPr>
+      <w:r>
+        <w:rPr>
+          <w:b/>
+          <w:bCs/>
+          <w:sz w:val="24"/>
+          <w:szCs w:val="24"/>
+        </w:rPr>
+        <w:t>Week:</w:t>
+      </w:r>
+      <w:r>
+        <w:rPr>
+          <w:sz w:val="24"/>
+          <w:szCs w:val="24"/>
+        </w:rPr>
+        <w:t xml:space="preserve"> </w:t>
+      </w:r>
+      <w:r>
+        <w:rPr>
+          <w:sz w:val="24"/>
+          <w:szCs w:val="24"/>
+        </w:rPr>
+        <w:t>7</w:t>
+      </w:r>
+      <w:r>
+        <w:rPr>
+          <w:sz w:val="24"/>
+          <w:szCs w:val="24"/>
+        </w:rPr>
+        <w:t xml:space="preserve"> / </w:t>
+      </w:r>
+      <w:r>
+        <w:rPr>
+          <w:b/>
+          <w:bCs/>
+          <w:sz w:val="24"/>
+          <w:szCs w:val="24"/>
+        </w:rPr>
+        <w:t>Topic:</w:t>
+      </w:r>
+      <w:r>
+        <w:rPr>
+          <w:sz w:val="24"/>
+          <w:szCs w:val="24"/>
+        </w:rPr>
+        <w:t xml:space="preserve"> The Web</w:t>
+      </w:r>
+      <w:r>
+        <w:rPr>
+          <w:sz w:val="24"/>
+          <w:szCs w:val="24"/>
+        </w:rPr>
+        <w:t xml:space="preserve"> / </w:t>
+      </w:r>
+      <w:r>
+        <w:rPr>
+          <w:b/>
+          <w:bCs/>
+          <w:sz w:val="24"/>
+          <w:szCs w:val="24"/>
+        </w:rPr>
+        <w:t>Where:</w:t>
+      </w:r>
+      <w:r>
+        <w:rPr>
+          <w:sz w:val="24"/>
+          <w:szCs w:val="24"/>
+        </w:rPr>
+        <w:t xml:space="preserve"> Power Point Notes</w:t>
+      </w:r>
+    </w:p>
+    <w:p>
+      <w:pPr>
+        <w:rPr>
+          <w:sz w:val="24"/>
+          <w:szCs w:val="24"/>
+        </w:rPr>
+      </w:pPr>
+    </w:p>
+    <w:p>
+      <w:pPr>
+        <w:pBdr>
+          <w:bottom w:val="single" w:sz="4" w:space="1" w:color="auto"/>
+        </w:pBdr>
+        <w:rPr>
+          <w:sz w:val="24"/>
+          <w:szCs w:val="24"/>
+        </w:rPr>
+      </w:pPr>
+      <w:r>
+        <w:rPr>
+          <w:b/>
+          <w:bCs/>
+          <w:sz w:val="24"/>
+          <w:szCs w:val="24"/>
+        </w:rPr>
+        <w:t>Week:</w:t>
+      </w:r>
+      <w:r>
+        <w:rPr>
+          <w:sz w:val="24"/>
+          <w:szCs w:val="24"/>
+        </w:rPr>
+        <w:t xml:space="preserve"> </w:t>
+      </w:r>
+      <w:r>
+        <w:rPr>
+          <w:sz w:val="24"/>
+          <w:szCs w:val="24"/>
+        </w:rPr>
+        <w:t>8</w:t>
+      </w:r>
+      <w:r>
+        <w:rPr>
+          <w:sz w:val="24"/>
+          <w:szCs w:val="24"/>
+        </w:rPr>
+        <w:t xml:space="preserve"> / </w:t>
+      </w:r>
+      <w:r>
+        <w:rPr>
+          <w:b/>
+          <w:bCs/>
+          <w:sz w:val="24"/>
+          <w:szCs w:val="24"/>
+        </w:rPr>
+        <w:t>Topic:</w:t>
+      </w:r>
+      <w:r>
+        <w:rPr>
+          <w:sz w:val="24"/>
+          <w:szCs w:val="24"/>
+        </w:rPr>
+        <w:t xml:space="preserve"> </w:t>
+      </w:r>
+      <w:r>
+        <w:rPr>
+          <w:sz w:val="24"/>
+          <w:szCs w:val="24"/>
+        </w:rPr>
+        <w:t xml:space="preserve">Network programming – TCP sockets </w:t>
+      </w:r>
+      <w:r>
+        <w:rPr>
+          <w:sz w:val="24"/>
+          <w:szCs w:val="24"/>
+        </w:rPr>
+        <w:t xml:space="preserve">/ </w:t>
+      </w:r>
+      <w:r>
+        <w:rPr>
+          <w:b/>
+          <w:bCs/>
+          <w:sz w:val="24"/>
+          <w:szCs w:val="24"/>
+        </w:rPr>
+        <w:t>Where:</w:t>
+      </w:r>
+      <w:r>
+        <w:rPr>
+          <w:sz w:val="24"/>
+          <w:szCs w:val="24"/>
+        </w:rPr>
+        <w:t xml:space="preserve"> Power Point Notes</w:t>
+      </w:r>
+    </w:p>
+    <w:p>
+      <w:pPr>
+        <w:rPr>
+          <w:sz w:val="24"/>
+          <w:szCs w:val="24"/>
+        </w:rPr>
+      </w:pPr>
+    </w:p>
+    <w:p>
+      <w:pPr>
+        <w:pBdr>
+          <w:bottom w:val="single" w:sz="4" w:space="1" w:color="auto"/>
+        </w:pBdr>
+        <w:rPr>
+          <w:sz w:val="24"/>
+          <w:szCs w:val="24"/>
+        </w:rPr>
+      </w:pPr>
+      <w:r>
+        <w:rPr>
+          <w:b/>
+          <w:bCs/>
+          <w:sz w:val="24"/>
+          <w:szCs w:val="24"/>
+        </w:rPr>
+        <w:t>Week:</w:t>
+      </w:r>
+      <w:r>
+        <w:rPr>
+          <w:sz w:val="24"/>
+          <w:szCs w:val="24"/>
+        </w:rPr>
+        <w:t xml:space="preserve"> </w:t>
+      </w:r>
+      <w:r>
+        <w:rPr>
+          <w:sz w:val="24"/>
+          <w:szCs w:val="24"/>
+        </w:rPr>
+        <w:t>9</w:t>
+      </w:r>
+      <w:r>
+        <w:rPr>
+          <w:sz w:val="24"/>
+          <w:szCs w:val="24"/>
+        </w:rPr>
+        <w:t xml:space="preserve"> / </w:t>
+      </w:r>
+      <w:r>
+        <w:rPr>
+          <w:b/>
+          <w:bCs/>
+          <w:sz w:val="24"/>
+          <w:szCs w:val="24"/>
+        </w:rPr>
+        <w:t>Topic:</w:t>
+      </w:r>
+      <w:r>
+        <w:rPr>
+          <w:sz w:val="24"/>
+          <w:szCs w:val="24"/>
+        </w:rPr>
+        <w:t xml:space="preserve"> Transport Layer </w:t>
+      </w:r>
+      <w:r>
+        <w:rPr>
+          <w:sz w:val="24"/>
+          <w:szCs w:val="24"/>
+        </w:rPr>
+        <w:t xml:space="preserve">/ </w:t>
+      </w:r>
+      <w:r>
+        <w:rPr>
+          <w:b/>
+          <w:bCs/>
+          <w:sz w:val="24"/>
+          <w:szCs w:val="24"/>
+        </w:rPr>
+        <w:t>Where:</w:t>
+      </w:r>
+      <w:r>
+        <w:rPr>
+          <w:sz w:val="24"/>
+          <w:szCs w:val="24"/>
+        </w:rPr>
+        <w:t xml:space="preserve"> Power Point Notes</w:t>
+      </w:r>
+    </w:p>
+    <w:p>
+      <w:pPr>
+        <w:rPr>
+          <w:sz w:val="24"/>
+          <w:szCs w:val="24"/>
+        </w:rPr>
+      </w:pPr>
+    </w:p>
+    <w:p>
+      <w:pPr>
+        <w:pBdr>
+          <w:bottom w:val="single" w:sz="4" w:space="1" w:color="auto"/>
+        </w:pBdr>
+        <w:rPr>
+          <w:sz w:val="24"/>
+          <w:szCs w:val="24"/>
+        </w:rPr>
+      </w:pPr>
+      <w:r>
+        <w:rPr>
+          <w:b/>
+          <w:bCs/>
+          <w:sz w:val="24"/>
+          <w:szCs w:val="24"/>
+        </w:rPr>
+        <w:t>Week:</w:t>
+      </w:r>
+      <w:r>
+        <w:rPr>
+          <w:sz w:val="24"/>
+          <w:szCs w:val="24"/>
+        </w:rPr>
+        <w:t xml:space="preserve"> </w:t>
+      </w:r>
+      <w:r>
+        <w:rPr>
+          <w:sz w:val="24"/>
+          <w:szCs w:val="24"/>
+        </w:rPr>
+        <w:t>10</w:t>
+      </w:r>
+      <w:r>
+        <w:rPr>
+          <w:sz w:val="24"/>
+          <w:szCs w:val="24"/>
+        </w:rPr>
+        <w:t xml:space="preserve"> / </w:t>
+      </w:r>
+      <w:r>
+        <w:rPr>
+          <w:b/>
+          <w:bCs/>
+          <w:sz w:val="24"/>
+          <w:szCs w:val="24"/>
+        </w:rPr>
+        <w:t>Topic:</w:t>
+      </w:r>
+      <w:r>
+        <w:rPr>
+          <w:sz w:val="24"/>
+          <w:szCs w:val="24"/>
+        </w:rPr>
+        <w:t xml:space="preserve"> </w:t>
+      </w:r>
+      <w:r>
+        <w:rPr>
+          <w:sz w:val="24"/>
+          <w:szCs w:val="24"/>
+        </w:rPr>
+        <w:t xml:space="preserve">Network Layer </w:t>
+      </w:r>
+      <w:r>
+        <w:rPr>
+          <w:sz w:val="24"/>
+          <w:szCs w:val="24"/>
+        </w:rPr>
+        <w:t xml:space="preserve">/ </w:t>
+      </w:r>
+      <w:r>
+        <w:rPr>
+          <w:b/>
+          <w:bCs/>
+          <w:sz w:val="24"/>
+          <w:szCs w:val="24"/>
+        </w:rPr>
+        <w:t>Where:</w:t>
+      </w:r>
+      <w:r>
+        <w:rPr>
+          <w:sz w:val="24"/>
+          <w:szCs w:val="24"/>
+        </w:rPr>
+        <w:t xml:space="preserve"> Power Point Notes</w:t>
+      </w:r>
+    </w:p>
+    <w:p>
+      <w:pPr>
+        <w:rPr>
+          <w:sz w:val="24"/>
+          <w:szCs w:val="24"/>
+        </w:rPr>
+      </w:pPr>
+    </w:p>
+    <w:p>
+      <w:pPr>
+        <w:pBdr>
+          <w:bottom w:val="single" w:sz="4" w:space="1" w:color="auto"/>
+        </w:pBdr>
+        <w:rPr>
+          <w:sz w:val="24"/>
+          <w:szCs w:val="24"/>
+        </w:rPr>
+      </w:pPr>
+      <w:r>
+        <w:rPr>
+          <w:b/>
+          <w:bCs/>
+          <w:sz w:val="24"/>
+          <w:szCs w:val="24"/>
+        </w:rPr>
+        <w:t>Week:</w:t>
+      </w:r>
+      <w:r>
+        <w:rPr>
+          <w:sz w:val="24"/>
+          <w:szCs w:val="24"/>
+        </w:rPr>
+        <w:t xml:space="preserve"> </w:t>
+      </w:r>
+      <w:r>
+        <w:rPr>
+          <w:sz w:val="24"/>
+          <w:szCs w:val="24"/>
+        </w:rPr>
+        <w:t>11</w:t>
+      </w:r>
+      <w:r>
+        <w:rPr>
+          <w:sz w:val="24"/>
+          <w:szCs w:val="24"/>
+        </w:rPr>
+        <w:t xml:space="preserve"> / </w:t>
+      </w:r>
+      <w:r>
+        <w:rPr>
+          <w:b/>
+          <w:bCs/>
+          <w:sz w:val="24"/>
+          <w:szCs w:val="24"/>
+        </w:rPr>
+        <w:t>Topic:</w:t>
+      </w:r>
+      <w:r>
+        <w:rPr>
+          <w:sz w:val="24"/>
+          <w:szCs w:val="24"/>
+        </w:rPr>
+        <w:t xml:space="preserve"> </w:t>
+      </w:r>
+      <w:r>
+        <w:rPr>
+          <w:sz w:val="24"/>
+          <w:szCs w:val="24"/>
+        </w:rPr>
+        <w:t xml:space="preserve">Retrospective </w:t>
+      </w:r>
+      <w:r>
+        <w:rPr>
+          <w:sz w:val="24"/>
+          <w:szCs w:val="24"/>
+        </w:rPr>
+        <w:t xml:space="preserve">/ </w:t>
+      </w:r>
+      <w:r>
+        <w:rPr>
+          <w:b/>
+          <w:bCs/>
+          <w:sz w:val="24"/>
+          <w:szCs w:val="24"/>
+        </w:rPr>
+        <w:t>Where:</w:t>
+      </w:r>
+      <w:r>
+        <w:rPr>
+          <w:sz w:val="24"/>
+          <w:szCs w:val="24"/>
+        </w:rPr>
+        <w:t xml:space="preserve"> Power Point Notes</w:t>
+      </w:r>
+    </w:p>
+    <w:p>
+      <w:pPr>
+        <w:rPr>
+          <w:sz w:val="24"/>
+          <w:szCs w:val="24"/>
+        </w:rPr>
+      </w:pPr>
+    </w:p>
+    <w:p>
+      <w:pPr>
+        <w:rPr>
+          <w:sz w:val="24"/>
+          <w:szCs w:val="24"/>
+        </w:rPr>
+      </w:pPr>
+    </w:p>
+    <w:p>
+      <w:pPr>
+        <w:pBdr>
+          <w:bottom w:val="single" w:sz="4" w:space="1" w:color="auto"/>
+        </w:pBdr>
+        <w:rPr>
+          <w:sz w:val="24"/>
+          <w:szCs w:val="24"/>
+        </w:rPr>
+      </w:pPr>
+      <w:r>
+        <w:rPr>
+          <w:b/>
+          <w:bCs/>
+          <w:sz w:val="24"/>
+          <w:szCs w:val="24"/>
+        </w:rPr>
+        <w:t>Week:</w:t>
+      </w:r>
+      <w:r>
+        <w:rPr>
+          <w:sz w:val="24"/>
+          <w:szCs w:val="24"/>
+        </w:rPr>
+        <w:t xml:space="preserve"> </w:t>
+      </w:r>
+      <w:r>
+        <w:rPr>
+          <w:sz w:val="24"/>
+          <w:szCs w:val="24"/>
+        </w:rPr>
+        <w:t>12</w:t>
+      </w:r>
+      <w:r>
+        <w:rPr>
+          <w:sz w:val="24"/>
+          <w:szCs w:val="24"/>
+        </w:rPr>
+        <w:t xml:space="preserve"> / </w:t>
+      </w:r>
+      <w:r>
+        <w:rPr>
+          <w:b/>
+          <w:bCs/>
+          <w:sz w:val="24"/>
+          <w:szCs w:val="24"/>
+        </w:rPr>
+        <w:t>Topic:</w:t>
+      </w:r>
+      <w:r>
+        <w:rPr>
+          <w:sz w:val="24"/>
+          <w:szCs w:val="24"/>
+        </w:rPr>
+        <w:t xml:space="preserve"> </w:t>
+      </w:r>
+      <w:r>
+        <w:rPr>
+          <w:sz w:val="24"/>
+          <w:szCs w:val="24"/>
+        </w:rPr>
+        <w:t xml:space="preserve">Security in computer networks </w:t>
+      </w:r>
+      <w:r>
+        <w:rPr>
+          <w:sz w:val="24"/>
+          <w:szCs w:val="24"/>
+        </w:rPr>
+        <w:t xml:space="preserve">/ </w:t>
+      </w:r>
+      <w:r>
+        <w:rPr>
+          <w:b/>
+          <w:bCs/>
+          <w:sz w:val="24"/>
+          <w:szCs w:val="24"/>
+        </w:rPr>
+        <w:t>Where:</w:t>
+      </w:r>
+      <w:r>
+        <w:rPr>
+          <w:sz w:val="24"/>
+          <w:szCs w:val="24"/>
+        </w:rPr>
+        <w:t xml:space="preserve"> Power Point Notes</w:t>
+      </w:r>
+    </w:p>
+    <w:p>
+      <w:pPr>
+        <w:rPr>
+          <w:sz w:val="24"/>
+          <w:szCs w:val="24"/>
+        </w:rPr>
+      </w:pPr>
+    </w:p>
+    <w:p>
+      <w:pPr>
+        <w:pBdr>
+          <w:bottom w:val="single" w:sz="4" w:space="1" w:color="auto"/>
+        </w:pBdr>
+        <w:rPr>
+          <w:sz w:val="24"/>
+          <w:szCs w:val="24"/>
+        </w:rPr>
+      </w:pPr>
+      <w:r>
+        <w:rPr>
+          <w:b/>
+          <w:bCs/>
+          <w:sz w:val="24"/>
+          <w:szCs w:val="24"/>
+        </w:rPr>
+        <w:t>Week:</w:t>
+      </w:r>
+      <w:r>
+        <w:rPr>
+          <w:sz w:val="24"/>
+          <w:szCs w:val="24"/>
+        </w:rPr>
+        <w:t xml:space="preserve"> </w:t>
+      </w:r>
+      <w:r>
+        <w:rPr>
+          <w:sz w:val="24"/>
+          <w:szCs w:val="24"/>
+        </w:rPr>
+        <w:t>13</w:t>
+      </w:r>
+      <w:r>
+        <w:rPr>
+          <w:sz w:val="24"/>
+          <w:szCs w:val="24"/>
+        </w:rPr>
+        <w:t xml:space="preserve"> / </w:t>
+      </w:r>
+      <w:r>
+        <w:rPr>
+          <w:b/>
+          <w:bCs/>
+          <w:sz w:val="24"/>
+          <w:szCs w:val="24"/>
+        </w:rPr>
+        <w:t>Topic:</w:t>
+      </w:r>
+      <w:r>
+        <w:rPr>
+          <w:sz w:val="24"/>
+          <w:szCs w:val="24"/>
+        </w:rPr>
+        <w:t xml:space="preserve"> </w:t>
+      </w:r>
+      <w:r>
+        <w:rPr>
+          <w:sz w:val="24"/>
+          <w:szCs w:val="24"/>
+        </w:rPr>
+        <w:t xml:space="preserve">Data marshalling </w:t>
+      </w:r>
+      <w:r>
+        <w:rPr>
+          <w:sz w:val="24"/>
+          <w:szCs w:val="24"/>
+        </w:rPr>
+        <w:t xml:space="preserve">/ </w:t>
+      </w:r>
+      <w:r>
+        <w:rPr>
+          <w:b/>
+          <w:bCs/>
+          <w:sz w:val="24"/>
+          <w:szCs w:val="24"/>
+        </w:rPr>
+        <w:t>Where:</w:t>
+      </w:r>
+      <w:r>
+        <w:rPr>
+          <w:sz w:val="24"/>
+          <w:szCs w:val="24"/>
+        </w:rPr>
+        <w:t xml:space="preserve"> Power Point Notes</w:t>
+      </w:r>
+    </w:p>
+    <w:p>
+      <w:pPr>
+        <w:rPr>
+          <w:sz w:val="24"/>
+          <w:szCs w:val="24"/>
+        </w:rPr>
+      </w:pPr>
+    </w:p>
+    <w:p>
+      <w:pPr>
+        <w:pBdr>
+          <w:bottom w:val="single" w:sz="4" w:space="1" w:color="auto"/>
+        </w:pBdr>
+        <w:rPr>
+          <w:sz w:val="24"/>
+          <w:szCs w:val="24"/>
+        </w:rPr>
+      </w:pPr>
+      <w:r>
+        <w:rPr>
+          <w:b/>
+          <w:bCs/>
+          <w:sz w:val="24"/>
+          <w:szCs w:val="24"/>
+        </w:rPr>
+        <w:t>Week:</w:t>
+      </w:r>
+      <w:r>
+        <w:rPr>
+          <w:sz w:val="24"/>
+          <w:szCs w:val="24"/>
+        </w:rPr>
+        <w:t xml:space="preserve"> </w:t>
+      </w:r>
+      <w:r>
+        <w:rPr>
+          <w:sz w:val="24"/>
+          <w:szCs w:val="24"/>
+        </w:rPr>
+        <w:t>14</w:t>
+      </w:r>
+      <w:r>
+        <w:rPr>
+          <w:sz w:val="24"/>
+          <w:szCs w:val="24"/>
+        </w:rPr>
+        <w:t xml:space="preserve"> / </w:t>
+      </w:r>
+      <w:r>
+        <w:rPr>
+          <w:b/>
+          <w:bCs/>
+          <w:sz w:val="24"/>
+          <w:szCs w:val="24"/>
+        </w:rPr>
+        <w:t>Topic:</w:t>
+      </w:r>
+      <w:r>
+        <w:rPr>
+          <w:sz w:val="24"/>
+          <w:szCs w:val="24"/>
+        </w:rPr>
+        <w:t xml:space="preserve"> </w:t>
+      </w:r>
+      <w:r>
+        <w:rPr>
+          <w:sz w:val="24"/>
+          <w:szCs w:val="24"/>
+        </w:rPr>
+        <w:t xml:space="preserve">Some higher-level abstractions </w:t>
+      </w:r>
+      <w:r>
+        <w:rPr>
+          <w:sz w:val="24"/>
+          <w:szCs w:val="24"/>
+        </w:rPr>
+        <w:t xml:space="preserve">/ </w:t>
+      </w:r>
+      <w:r>
+        <w:rPr>
+          <w:b/>
+          <w:bCs/>
+          <w:sz w:val="24"/>
+          <w:szCs w:val="24"/>
+        </w:rPr>
+        <w:t>Where:</w:t>
+      </w:r>
+      <w:r>
+        <w:rPr>
+          <w:sz w:val="24"/>
+          <w:szCs w:val="24"/>
+        </w:rPr>
+        <w:t xml:space="preserve"> Power Point Notes</w:t>
+      </w:r>
+    </w:p>
+    <w:p>
+      <w:pPr>
+        <w:rPr>
+          <w:sz w:val="24"/>
+          <w:szCs w:val="24"/>
+        </w:rPr>
+      </w:pPr>
+    </w:p>
+    <w:p>
+      <w:pPr>
+        <w:pBdr>
+          <w:bottom w:val="single" w:sz="4" w:space="1" w:color="auto"/>
+        </w:pBdr>
+        <w:rPr>
+          <w:sz w:val="24"/>
+          <w:szCs w:val="24"/>
+        </w:rPr>
+      </w:pPr>
+      <w:r>
+        <w:rPr>
+          <w:b/>
+          <w:bCs/>
+          <w:sz w:val="24"/>
+          <w:szCs w:val="24"/>
+        </w:rPr>
+        <w:t>Week:</w:t>
+      </w:r>
+      <w:r>
+        <w:rPr>
+          <w:sz w:val="24"/>
+          <w:szCs w:val="24"/>
+        </w:rPr>
+        <w:t xml:space="preserve"> 1</w:t>
+      </w:r>
+      <w:r>
+        <w:rPr>
+          <w:sz w:val="24"/>
+          <w:szCs w:val="24"/>
+        </w:rPr>
+        <w:t>5</w:t>
+      </w:r>
+      <w:r>
+        <w:rPr>
+          <w:sz w:val="24"/>
+          <w:szCs w:val="24"/>
+        </w:rPr>
+        <w:t xml:space="preserve"> / </w:t>
+      </w:r>
+      <w:r>
+        <w:rPr>
+          <w:b/>
+          <w:bCs/>
+          <w:sz w:val="24"/>
+          <w:szCs w:val="24"/>
+        </w:rPr>
+        <w:t>Topic:</w:t>
+      </w:r>
+      <w:r>
+        <w:rPr>
+          <w:sz w:val="24"/>
+          <w:szCs w:val="24"/>
+        </w:rPr>
+        <w:t xml:space="preserve"> </w:t>
+      </w:r>
+      <w:r>
+        <w:rPr>
+          <w:sz w:val="24"/>
+          <w:szCs w:val="24"/>
+        </w:rPr>
+        <w:t xml:space="preserve">Wireless network challenges </w:t>
+      </w:r>
+      <w:r>
+        <w:rPr>
+          <w:sz w:val="24"/>
+          <w:szCs w:val="24"/>
+        </w:rPr>
+        <w:t xml:space="preserve">/ </w:t>
+      </w:r>
+      <w:r>
+        <w:rPr>
+          <w:b/>
+          <w:bCs/>
+          <w:sz w:val="24"/>
+          <w:szCs w:val="24"/>
+        </w:rPr>
+        <w:t>Where:</w:t>
+      </w:r>
+      <w:r>
+        <w:rPr>
+          <w:sz w:val="24"/>
+          <w:szCs w:val="24"/>
+        </w:rPr>
+        <w:t xml:space="preserve"> Power Point Notes</w:t>
+      </w:r>
     </w:p>
     <w:p>
       <w:pPr>
@@ -1156,6 +2845,184 @@
     </w:lvl>
   </w:abstractNum>
   <w:abstractNum w:abstractNumId="2" w15:restartNumberingAfterBreak="0">
+    <w:nsid w:val="24865C5F"/>
+    <w:multiLevelType w:val="hybridMultilevel"/>
+    <w:tmpl w:val="2DDE2B24"/>
+    <w:lvl w:ilvl="0" w:tplc="0414000F">
+      <w:start w:val="1"/>
+      <w:numFmt w:val="decimal"/>
+      <w:lvlText w:val="%1."/>
+      <w:lvlJc w:val="left"/>
+      <w:pPr>
+        <w:ind w:left="720" w:hanging="360"/>
+      </w:pPr>
+      <w:rPr>
+        <w:rFonts w:hint="default"/>
+      </w:rPr>
+    </w:lvl>
+    <w:lvl w:ilvl="1" w:tplc="04140019" w:tentative="1">
+      <w:start w:val="1"/>
+      <w:numFmt w:val="lowerLetter"/>
+      <w:lvlText w:val="%2."/>
+      <w:lvlJc w:val="left"/>
+      <w:pPr>
+        <w:ind w:left="1440" w:hanging="360"/>
+      </w:pPr>
+    </w:lvl>
+    <w:lvl w:ilvl="2" w:tplc="0414001B" w:tentative="1">
+      <w:start w:val="1"/>
+      <w:numFmt w:val="lowerRoman"/>
+      <w:lvlText w:val="%3."/>
+      <w:lvlJc w:val="right"/>
+      <w:pPr>
+        <w:ind w:left="2160" w:hanging="180"/>
+      </w:pPr>
+    </w:lvl>
+    <w:lvl w:ilvl="3" w:tplc="0414000F" w:tentative="1">
+      <w:start w:val="1"/>
+      <w:numFmt w:val="decimal"/>
+      <w:lvlText w:val="%4."/>
+      <w:lvlJc w:val="left"/>
+      <w:pPr>
+        <w:ind w:left="2880" w:hanging="360"/>
+      </w:pPr>
+    </w:lvl>
+    <w:lvl w:ilvl="4" w:tplc="04140019" w:tentative="1">
+      <w:start w:val="1"/>
+      <w:numFmt w:val="lowerLetter"/>
+      <w:lvlText w:val="%5."/>
+      <w:lvlJc w:val="left"/>
+      <w:pPr>
+        <w:ind w:left="3600" w:hanging="360"/>
+      </w:pPr>
+    </w:lvl>
+    <w:lvl w:ilvl="5" w:tplc="0414001B" w:tentative="1">
+      <w:start w:val="1"/>
+      <w:numFmt w:val="lowerRoman"/>
+      <w:lvlText w:val="%6."/>
+      <w:lvlJc w:val="right"/>
+      <w:pPr>
+        <w:ind w:left="4320" w:hanging="180"/>
+      </w:pPr>
+    </w:lvl>
+    <w:lvl w:ilvl="6" w:tplc="0414000F" w:tentative="1">
+      <w:start w:val="1"/>
+      <w:numFmt w:val="decimal"/>
+      <w:lvlText w:val="%7."/>
+      <w:lvlJc w:val="left"/>
+      <w:pPr>
+        <w:ind w:left="5040" w:hanging="360"/>
+      </w:pPr>
+    </w:lvl>
+    <w:lvl w:ilvl="7" w:tplc="04140019" w:tentative="1">
+      <w:start w:val="1"/>
+      <w:numFmt w:val="lowerLetter"/>
+      <w:lvlText w:val="%8."/>
+      <w:lvlJc w:val="left"/>
+      <w:pPr>
+        <w:ind w:left="5760" w:hanging="360"/>
+      </w:pPr>
+    </w:lvl>
+    <w:lvl w:ilvl="8" w:tplc="0414001B" w:tentative="1">
+      <w:start w:val="1"/>
+      <w:numFmt w:val="lowerRoman"/>
+      <w:lvlText w:val="%9."/>
+      <w:lvlJc w:val="right"/>
+      <w:pPr>
+        <w:ind w:left="6480" w:hanging="180"/>
+      </w:pPr>
+    </w:lvl>
+  </w:abstractNum>
+  <w:abstractNum w:abstractNumId="3" w15:restartNumberingAfterBreak="0">
+    <w:nsid w:val="50F91B12"/>
+    <w:multiLevelType w:val="hybridMultilevel"/>
+    <w:tmpl w:val="7C821A6E"/>
+    <w:lvl w:ilvl="0" w:tplc="0414000F">
+      <w:start w:val="1"/>
+      <w:numFmt w:val="decimal"/>
+      <w:lvlText w:val="%1."/>
+      <w:lvlJc w:val="left"/>
+      <w:pPr>
+        <w:ind w:left="720" w:hanging="360"/>
+      </w:pPr>
+      <w:rPr>
+        <w:rFonts w:hint="default"/>
+      </w:rPr>
+    </w:lvl>
+    <w:lvl w:ilvl="1" w:tplc="04140019" w:tentative="1">
+      <w:start w:val="1"/>
+      <w:numFmt w:val="lowerLetter"/>
+      <w:lvlText w:val="%2."/>
+      <w:lvlJc w:val="left"/>
+      <w:pPr>
+        <w:ind w:left="1440" w:hanging="360"/>
+      </w:pPr>
+    </w:lvl>
+    <w:lvl w:ilvl="2" w:tplc="0414001B" w:tentative="1">
+      <w:start w:val="1"/>
+      <w:numFmt w:val="lowerRoman"/>
+      <w:lvlText w:val="%3."/>
+      <w:lvlJc w:val="right"/>
+      <w:pPr>
+        <w:ind w:left="2160" w:hanging="180"/>
+      </w:pPr>
+    </w:lvl>
+    <w:lvl w:ilvl="3" w:tplc="0414000F" w:tentative="1">
+      <w:start w:val="1"/>
+      <w:numFmt w:val="decimal"/>
+      <w:lvlText w:val="%4."/>
+      <w:lvlJc w:val="left"/>
+      <w:pPr>
+        <w:ind w:left="2880" w:hanging="360"/>
+      </w:pPr>
+    </w:lvl>
+    <w:lvl w:ilvl="4" w:tplc="04140019" w:tentative="1">
+      <w:start w:val="1"/>
+      <w:numFmt w:val="lowerLetter"/>
+      <w:lvlText w:val="%5."/>
+      <w:lvlJc w:val="left"/>
+      <w:pPr>
+        <w:ind w:left="3600" w:hanging="360"/>
+      </w:pPr>
+    </w:lvl>
+    <w:lvl w:ilvl="5" w:tplc="0414001B" w:tentative="1">
+      <w:start w:val="1"/>
+      <w:numFmt w:val="lowerRoman"/>
+      <w:lvlText w:val="%6."/>
+      <w:lvlJc w:val="right"/>
+      <w:pPr>
+        <w:ind w:left="4320" w:hanging="180"/>
+      </w:pPr>
+    </w:lvl>
+    <w:lvl w:ilvl="6" w:tplc="0414000F" w:tentative="1">
+      <w:start w:val="1"/>
+      <w:numFmt w:val="decimal"/>
+      <w:lvlText w:val="%7."/>
+      <w:lvlJc w:val="left"/>
+      <w:pPr>
+        <w:ind w:left="5040" w:hanging="360"/>
+      </w:pPr>
+    </w:lvl>
+    <w:lvl w:ilvl="7" w:tplc="04140019" w:tentative="1">
+      <w:start w:val="1"/>
+      <w:numFmt w:val="lowerLetter"/>
+      <w:lvlText w:val="%8."/>
+      <w:lvlJc w:val="left"/>
+      <w:pPr>
+        <w:ind w:left="5760" w:hanging="360"/>
+      </w:pPr>
+    </w:lvl>
+    <w:lvl w:ilvl="8" w:tplc="0414001B" w:tentative="1">
+      <w:start w:val="1"/>
+      <w:numFmt w:val="lowerRoman"/>
+      <w:lvlText w:val="%9."/>
+      <w:lvlJc w:val="right"/>
+      <w:pPr>
+        <w:ind w:left="6480" w:hanging="180"/>
+      </w:pPr>
+    </w:lvl>
+  </w:abstractNum>
+  <w:abstractNum w:abstractNumId="4" w15:restartNumberingAfterBreak="0">
     <w:nsid w:val="5561305B"/>
     <w:multiLevelType w:val="hybridMultilevel"/>
     <w:tmpl w:val="BF746626"/>
@@ -1268,7 +3135,7 @@
       </w:rPr>
     </w:lvl>
   </w:abstractNum>
-  <w:abstractNum w:abstractNumId="3" w15:restartNumberingAfterBreak="0">
+  <w:abstractNum w:abstractNumId="5" w15:restartNumberingAfterBreak="0">
     <w:nsid w:val="6DF515EA"/>
     <w:multiLevelType w:val="hybridMultilevel"/>
     <w:tmpl w:val="DA964E10"/>
@@ -1358,16 +3225,22 @@
     </w:lvl>
   </w:abstractNum>
   <w:num w:numId="1" w16cid:durableId="1318724632">
-    <w:abstractNumId w:val="3"/>
+    <w:abstractNumId w:val="5"/>
   </w:num>
   <w:num w:numId="2" w16cid:durableId="1075279109">
-    <w:abstractNumId w:val="2"/>
+    <w:abstractNumId w:val="4"/>
   </w:num>
   <w:num w:numId="3" w16cid:durableId="2095123715">
     <w:abstractNumId w:val="1"/>
   </w:num>
   <w:num w:numId="4" w16cid:durableId="237910008">
     <w:abstractNumId w:val="0"/>
+  </w:num>
+  <w:num w:numId="5" w16cid:durableId="1771848869">
+    <w:abstractNumId w:val="3"/>
+  </w:num>
+  <w:num w:numId="6" w16cid:durableId="1479763808">
+    <w:abstractNumId w:val="2"/>
   </w:num>
 </w:numbering>
 </file>

</xml_diff>

<commit_message>
Fundamental Networking notes in progress
</commit_message>
<xml_diff>
--- a/Power Point and Book notes/PP&Book notes.docx
+++ b/Power Point and Book notes/PP&Book notes.docx
@@ -39,62 +39,29 @@
           <w:bottom w:val="single" w:sz="4" w:space="1" w:color="auto"/>
         </w:pBdr>
         <w:rPr>
-          <w:sz w:val="24"/>
-          <w:szCs w:val="24"/>
-        </w:rPr>
-      </w:pPr>
-      <w:r>
-        <w:rPr>
-          <w:b/>
-          <w:bCs/>
-          <w:sz w:val="24"/>
-          <w:szCs w:val="24"/>
-        </w:rPr>
-        <w:t>Week:</w:t>
-      </w:r>
-      <w:r>
-        <w:rPr>
-          <w:sz w:val="24"/>
-          <w:szCs w:val="24"/>
-        </w:rPr>
-        <w:t xml:space="preserve"> 1 / </w:t>
-      </w:r>
-      <w:r>
-        <w:rPr>
-          <w:b/>
-          <w:bCs/>
-          <w:sz w:val="24"/>
-          <w:szCs w:val="24"/>
-        </w:rPr>
-        <w:t>Topic:</w:t>
-      </w:r>
-      <w:r>
-        <w:rPr>
-          <w:sz w:val="24"/>
-          <w:szCs w:val="24"/>
-        </w:rPr>
-        <w:t xml:space="preserve"> History of the internet / </w:t>
-      </w:r>
-      <w:r>
-        <w:rPr>
-          <w:b/>
-          <w:bCs/>
-          <w:sz w:val="24"/>
-          <w:szCs w:val="24"/>
-        </w:rPr>
-        <w:t>Where:</w:t>
-      </w:r>
-      <w:r>
-        <w:rPr>
-          <w:sz w:val="24"/>
-          <w:szCs w:val="24"/>
-        </w:rPr>
-        <w:t xml:space="preserve"> </w:t>
-      </w:r>
-      <w:r>
-        <w:rPr>
-          <w:sz w:val="24"/>
-          <w:szCs w:val="24"/>
+          <w:b/>
+          <w:bCs/>
+          <w:sz w:val="32"/>
+          <w:szCs w:val="32"/>
+        </w:rPr>
+      </w:pPr>
+      <w:r>
+        <w:rPr>
+          <w:b/>
+          <w:bCs/>
+          <w:sz w:val="32"/>
+          <w:szCs w:val="32"/>
+          <w:highlight w:val="cyan"/>
+        </w:rPr>
+        <w:t xml:space="preserve">Week: 1 / Topic: History of the internet / Where: </w:t>
+      </w:r>
+      <w:r>
+        <w:rPr>
+          <w:b/>
+          <w:bCs/>
+          <w:sz w:val="32"/>
+          <w:szCs w:val="32"/>
+          <w:highlight w:val="cyan"/>
         </w:rPr>
         <w:t>Power Point Notes</w:t>
       </w:r>
@@ -1089,90 +1056,29 @@
           <w:bottom w:val="single" w:sz="4" w:space="1" w:color="auto"/>
         </w:pBdr>
         <w:rPr>
-          <w:sz w:val="24"/>
-          <w:szCs w:val="24"/>
-        </w:rPr>
-      </w:pPr>
-      <w:r>
-        <w:rPr>
-          <w:b/>
-          <w:bCs/>
-          <w:sz w:val="24"/>
-          <w:szCs w:val="24"/>
-        </w:rPr>
-        <w:t>Week:</w:t>
-      </w:r>
-      <w:r>
-        <w:rPr>
-          <w:sz w:val="24"/>
-          <w:szCs w:val="24"/>
-        </w:rPr>
-        <w:t xml:space="preserve"> </w:t>
-      </w:r>
-      <w:r>
-        <w:rPr>
-          <w:sz w:val="24"/>
-          <w:szCs w:val="24"/>
-        </w:rPr>
-        <w:t>2</w:t>
-      </w:r>
-      <w:r>
-        <w:rPr>
-          <w:sz w:val="24"/>
-          <w:szCs w:val="24"/>
-        </w:rPr>
-        <w:t xml:space="preserve"> / </w:t>
-      </w:r>
-      <w:r>
-        <w:rPr>
-          <w:b/>
-          <w:bCs/>
-          <w:sz w:val="24"/>
-          <w:szCs w:val="24"/>
-        </w:rPr>
-        <w:t>Topic:</w:t>
-      </w:r>
-      <w:r>
-        <w:rPr>
-          <w:sz w:val="24"/>
-          <w:szCs w:val="24"/>
-        </w:rPr>
-        <w:t xml:space="preserve"> </w:t>
-      </w:r>
-      <w:r>
-        <w:rPr>
-          <w:sz w:val="24"/>
-          <w:szCs w:val="24"/>
-        </w:rPr>
-        <w:t xml:space="preserve">Fundamental Networking concepts </w:t>
-      </w:r>
-      <w:r>
-        <w:rPr>
-          <w:sz w:val="24"/>
-          <w:szCs w:val="24"/>
-        </w:rPr>
-        <w:t xml:space="preserve">/ </w:t>
-      </w:r>
-      <w:r>
-        <w:rPr>
-          <w:b/>
-          <w:bCs/>
-          <w:sz w:val="24"/>
-          <w:szCs w:val="24"/>
-        </w:rPr>
-        <w:t>Where:</w:t>
-      </w:r>
-      <w:r>
-        <w:rPr>
-          <w:sz w:val="24"/>
-          <w:szCs w:val="24"/>
-        </w:rPr>
-        <w:t xml:space="preserve"> </w:t>
-      </w:r>
-      <w:r>
-        <w:rPr>
-          <w:sz w:val="24"/>
-          <w:szCs w:val="24"/>
+          <w:b/>
+          <w:bCs/>
+          <w:sz w:val="32"/>
+          <w:szCs w:val="32"/>
+        </w:rPr>
+      </w:pPr>
+      <w:r>
+        <w:rPr>
+          <w:b/>
+          <w:bCs/>
+          <w:sz w:val="32"/>
+          <w:szCs w:val="32"/>
+          <w:highlight w:val="cyan"/>
+        </w:rPr>
+        <w:t xml:space="preserve">Week: 2 / Topic: Fundamental Networking concepts / Where: </w:t>
+      </w:r>
+      <w:r>
+        <w:rPr>
+          <w:b/>
+          <w:bCs/>
+          <w:sz w:val="32"/>
+          <w:szCs w:val="32"/>
+          <w:highlight w:val="cyan"/>
         </w:rPr>
         <w:t>Book</w:t>
       </w:r>
@@ -1180,6 +1086,42 @@
     <w:p>
       <w:pPr>
         <w:rPr>
+          <w:b/>
+          <w:bCs/>
+          <w:sz w:val="24"/>
+          <w:szCs w:val="24"/>
+        </w:rPr>
+      </w:pPr>
+      <w:r>
+        <w:rPr>
+          <w:b/>
+          <w:bCs/>
+          <w:sz w:val="24"/>
+          <w:szCs w:val="24"/>
+        </w:rPr>
+        <w:t>Fundamental Networking concepts</w:t>
+      </w:r>
+      <w:r>
+        <w:rPr>
+          <w:b/>
+          <w:bCs/>
+          <w:sz w:val="24"/>
+          <w:szCs w:val="24"/>
+        </w:rPr>
+        <w:t xml:space="preserve"> – Book notes</w:t>
+      </w:r>
+    </w:p>
+    <w:p>
+      <w:pPr>
+        <w:rPr>
+          <w:sz w:val="24"/>
+          <w:szCs w:val="24"/>
+        </w:rPr>
+      </w:pPr>
+    </w:p>
+    <w:p>
+      <w:pPr>
+        <w:rPr>
           <w:sz w:val="24"/>
           <w:szCs w:val="24"/>
         </w:rPr>
@@ -1359,6 +1301,1632 @@
           <w:szCs w:val="24"/>
         </w:rPr>
       </w:pPr>
+    </w:p>
+    <w:p>
+      <w:pPr>
+        <w:pStyle w:val="Listeavsnitt"/>
+        <w:numPr>
+          <w:ilvl w:val="0"/>
+          <w:numId w:val="8"/>
+        </w:numPr>
+        <w:rPr>
+          <w:b/>
+          <w:bCs/>
+          <w:sz w:val="32"/>
+          <w:szCs w:val="32"/>
+        </w:rPr>
+      </w:pPr>
+      <w:r>
+        <w:rPr>
+          <w:b/>
+          <w:bCs/>
+          <w:sz w:val="32"/>
+          <w:szCs w:val="32"/>
+        </w:rPr>
+        <w:t>Nuts-and-bolts Description</w:t>
+      </w:r>
+    </w:p>
+    <w:p>
+      <w:pPr>
+        <w:rPr>
+          <w:b/>
+          <w:bCs/>
+          <w:sz w:val="32"/>
+          <w:szCs w:val="32"/>
+        </w:rPr>
+      </w:pPr>
+    </w:p>
+    <w:p>
+      <w:pPr>
+        <w:pStyle w:val="Listeavsnitt"/>
+        <w:numPr>
+          <w:ilvl w:val="0"/>
+          <w:numId w:val="3"/>
+        </w:numPr>
+        <w:rPr>
+          <w:sz w:val="24"/>
+          <w:szCs w:val="24"/>
+        </w:rPr>
+      </w:pPr>
+      <w:r>
+        <w:rPr>
+          <w:sz w:val="24"/>
+          <w:szCs w:val="24"/>
+        </w:rPr>
+        <w:t>Hosts/End systems</w:t>
+      </w:r>
+    </w:p>
+    <w:p>
+      <w:pPr>
+        <w:pStyle w:val="Listeavsnitt"/>
+        <w:numPr>
+          <w:ilvl w:val="0"/>
+          <w:numId w:val="3"/>
+        </w:numPr>
+        <w:rPr>
+          <w:sz w:val="24"/>
+          <w:szCs w:val="24"/>
+        </w:rPr>
+      </w:pPr>
+      <w:r>
+        <w:rPr>
+          <w:sz w:val="24"/>
+          <w:szCs w:val="24"/>
+        </w:rPr>
+        <w:lastRenderedPageBreak/>
+        <w:t>Communication links</w:t>
+      </w:r>
+    </w:p>
+    <w:p>
+      <w:pPr>
+        <w:pStyle w:val="Listeavsnitt"/>
+        <w:numPr>
+          <w:ilvl w:val="0"/>
+          <w:numId w:val="3"/>
+        </w:numPr>
+        <w:rPr>
+          <w:sz w:val="24"/>
+          <w:szCs w:val="24"/>
+        </w:rPr>
+      </w:pPr>
+      <w:r>
+        <w:rPr>
+          <w:sz w:val="24"/>
+          <w:szCs w:val="24"/>
+        </w:rPr>
+        <w:t>Packet switches</w:t>
+      </w:r>
+    </w:p>
+    <w:p>
+      <w:pPr>
+        <w:pStyle w:val="Listeavsnitt"/>
+        <w:numPr>
+          <w:ilvl w:val="0"/>
+          <w:numId w:val="3"/>
+        </w:numPr>
+        <w:rPr>
+          <w:sz w:val="24"/>
+          <w:szCs w:val="24"/>
+        </w:rPr>
+      </w:pPr>
+      <w:r>
+        <w:rPr>
+          <w:sz w:val="24"/>
+          <w:szCs w:val="24"/>
+        </w:rPr>
+        <w:t>Packets</w:t>
+      </w:r>
+    </w:p>
+    <w:p>
+      <w:pPr>
+        <w:pStyle w:val="Listeavsnitt"/>
+        <w:numPr>
+          <w:ilvl w:val="0"/>
+          <w:numId w:val="3"/>
+        </w:numPr>
+        <w:rPr>
+          <w:sz w:val="24"/>
+          <w:szCs w:val="24"/>
+        </w:rPr>
+      </w:pPr>
+      <w:r>
+        <w:rPr>
+          <w:sz w:val="24"/>
+          <w:szCs w:val="24"/>
+        </w:rPr>
+        <w:t>Routers</w:t>
+      </w:r>
+    </w:p>
+    <w:p>
+      <w:pPr>
+        <w:pStyle w:val="Listeavsnitt"/>
+        <w:numPr>
+          <w:ilvl w:val="0"/>
+          <w:numId w:val="3"/>
+        </w:numPr>
+        <w:rPr>
+          <w:sz w:val="24"/>
+          <w:szCs w:val="24"/>
+        </w:rPr>
+      </w:pPr>
+      <w:r>
+        <w:rPr>
+          <w:sz w:val="24"/>
+          <w:szCs w:val="24"/>
+        </w:rPr>
+        <w:t>Link-layer switches</w:t>
+      </w:r>
+    </w:p>
+    <w:p>
+      <w:pPr>
+        <w:pStyle w:val="Listeavsnitt"/>
+        <w:numPr>
+          <w:ilvl w:val="0"/>
+          <w:numId w:val="3"/>
+        </w:numPr>
+        <w:rPr>
+          <w:sz w:val="24"/>
+          <w:szCs w:val="24"/>
+        </w:rPr>
+      </w:pPr>
+      <w:r>
+        <w:rPr>
+          <w:sz w:val="24"/>
+          <w:szCs w:val="24"/>
+        </w:rPr>
+        <w:t>Internet Service Providers (ISPs)</w:t>
+      </w:r>
+    </w:p>
+    <w:p>
+      <w:pPr>
+        <w:pStyle w:val="Listeavsnitt"/>
+        <w:numPr>
+          <w:ilvl w:val="0"/>
+          <w:numId w:val="3"/>
+        </w:numPr>
+        <w:rPr>
+          <w:sz w:val="24"/>
+          <w:szCs w:val="24"/>
+        </w:rPr>
+      </w:pPr>
+      <w:r>
+        <w:rPr>
+          <w:sz w:val="24"/>
+          <w:szCs w:val="24"/>
+        </w:rPr>
+        <w:t>Protocols</w:t>
+      </w:r>
+    </w:p>
+    <w:p>
+      <w:pPr>
+        <w:pStyle w:val="Listeavsnitt"/>
+        <w:numPr>
+          <w:ilvl w:val="0"/>
+          <w:numId w:val="3"/>
+        </w:numPr>
+        <w:rPr>
+          <w:sz w:val="24"/>
+          <w:szCs w:val="24"/>
+        </w:rPr>
+      </w:pPr>
+      <w:r>
+        <w:rPr>
+          <w:sz w:val="24"/>
+          <w:szCs w:val="24"/>
+        </w:rPr>
+        <w:t>Transmission Control Protocol (TCP)</w:t>
+      </w:r>
+    </w:p>
+    <w:p>
+      <w:pPr>
+        <w:pStyle w:val="Listeavsnitt"/>
+        <w:numPr>
+          <w:ilvl w:val="0"/>
+          <w:numId w:val="3"/>
+        </w:numPr>
+        <w:rPr>
+          <w:sz w:val="24"/>
+          <w:szCs w:val="24"/>
+        </w:rPr>
+      </w:pPr>
+      <w:r>
+        <w:rPr>
+          <w:sz w:val="24"/>
+          <w:szCs w:val="24"/>
+        </w:rPr>
+        <w:t>Internet Protocol (IP)</w:t>
+      </w:r>
+    </w:p>
+    <w:p>
+      <w:pPr>
+        <w:rPr>
+          <w:sz w:val="24"/>
+          <w:szCs w:val="24"/>
+        </w:rPr>
+      </w:pPr>
+    </w:p>
+    <w:p>
+      <w:pPr>
+        <w:rPr>
+          <w:b/>
+          <w:bCs/>
+          <w:sz w:val="24"/>
+          <w:szCs w:val="24"/>
+        </w:rPr>
+      </w:pPr>
+      <w:r>
+        <w:rPr>
+          <w:b/>
+          <w:bCs/>
+          <w:sz w:val="24"/>
+          <w:szCs w:val="24"/>
+        </w:rPr>
+        <w:t>Host/End systems</w:t>
+      </w:r>
+    </w:p>
+    <w:p>
+      <w:pPr>
+        <w:rPr>
+          <w:sz w:val="24"/>
+          <w:szCs w:val="24"/>
+        </w:rPr>
+      </w:pPr>
+      <w:r>
+        <w:rPr>
+          <w:sz w:val="24"/>
+          <w:szCs w:val="24"/>
+        </w:rPr>
+        <w:t xml:space="preserve">Host is a computer connected via Internet Whereas End system is those of computers connected computer network. Example of end systems are PCs, Web Server, etc. </w:t>
+      </w:r>
+      <w:r>
+        <w:rPr>
+          <w:sz w:val="24"/>
+          <w:szCs w:val="24"/>
+        </w:rPr>
+        <w:t>End systems are connected by a network of communication links and packet switches.</w:t>
+      </w:r>
+    </w:p>
+    <w:p>
+      <w:pPr>
+        <w:rPr>
+          <w:b/>
+          <w:bCs/>
+          <w:sz w:val="24"/>
+          <w:szCs w:val="24"/>
+        </w:rPr>
+      </w:pPr>
+    </w:p>
+    <w:p>
+      <w:pPr>
+        <w:rPr>
+          <w:b/>
+          <w:bCs/>
+          <w:sz w:val="24"/>
+          <w:szCs w:val="24"/>
+        </w:rPr>
+      </w:pPr>
+      <w:r>
+        <w:rPr>
+          <w:b/>
+          <w:bCs/>
+          <w:sz w:val="24"/>
+          <w:szCs w:val="24"/>
+        </w:rPr>
+        <w:t>Communication links</w:t>
+      </w:r>
+    </w:p>
+    <w:p>
+      <w:pPr>
+        <w:rPr>
+          <w:sz w:val="24"/>
+          <w:szCs w:val="24"/>
+        </w:rPr>
+      </w:pPr>
+      <w:r>
+        <w:rPr>
+          <w:sz w:val="24"/>
+          <w:szCs w:val="24"/>
+        </w:rPr>
+        <w:t>There are many types of communication links, which are made up of different types of physical media, including coaxial cable, copper wire, optical fiber, and radio spectrum. Different links can transmit data at different rates, with the transmission rate of a link measured in bits/second.</w:t>
+      </w:r>
+    </w:p>
+    <w:p>
+      <w:pPr>
+        <w:rPr>
+          <w:sz w:val="24"/>
+          <w:szCs w:val="24"/>
+        </w:rPr>
+      </w:pPr>
+    </w:p>
+    <w:p>
+      <w:pPr>
+        <w:rPr>
+          <w:b/>
+          <w:bCs/>
+          <w:sz w:val="24"/>
+          <w:szCs w:val="24"/>
+        </w:rPr>
+      </w:pPr>
+      <w:r>
+        <w:rPr>
+          <w:b/>
+          <w:bCs/>
+          <w:sz w:val="24"/>
+          <w:szCs w:val="24"/>
+        </w:rPr>
+        <w:t>Packet switch</w:t>
+      </w:r>
+    </w:p>
+    <w:p>
+      <w:pPr>
+        <w:rPr>
+          <w:sz w:val="24"/>
+          <w:szCs w:val="24"/>
+        </w:rPr>
+      </w:pPr>
+      <w:r>
+        <w:rPr>
+          <w:sz w:val="24"/>
+          <w:szCs w:val="24"/>
+        </w:rPr>
+        <w:t>A packet switch takes a packet arriving on one of its incoming communication links and forwards that packet on one of its outgoing communications-links. Packet switches comes in many shapes and flavors, but the most prominent types in today’s Internet are routers and link-layer switches. Both types of switches forward packets toward their ultimate destination.</w:t>
+      </w:r>
+    </w:p>
+    <w:p>
+      <w:pPr>
+        <w:rPr>
+          <w:sz w:val="24"/>
+          <w:szCs w:val="24"/>
+        </w:rPr>
+      </w:pPr>
+    </w:p>
+    <w:p>
+      <w:pPr>
+        <w:rPr>
+          <w:b/>
+          <w:bCs/>
+          <w:sz w:val="24"/>
+          <w:szCs w:val="24"/>
+        </w:rPr>
+      </w:pPr>
+      <w:r>
+        <w:rPr>
+          <w:b/>
+          <w:bCs/>
+          <w:sz w:val="24"/>
+          <w:szCs w:val="24"/>
+        </w:rPr>
+        <w:t>Packet</w:t>
+      </w:r>
+    </w:p>
+    <w:p>
+      <w:pPr>
+        <w:rPr>
+          <w:sz w:val="24"/>
+          <w:szCs w:val="24"/>
+        </w:rPr>
+      </w:pPr>
+      <w:r>
+        <w:rPr>
+          <w:sz w:val="24"/>
+          <w:szCs w:val="24"/>
+        </w:rPr>
+        <w:t>In networking, a packet is a small segment of a larger message.</w:t>
+      </w:r>
+    </w:p>
+    <w:p>
+      <w:pPr>
+        <w:rPr>
+          <w:sz w:val="24"/>
+          <w:szCs w:val="24"/>
+        </w:rPr>
+      </w:pPr>
+    </w:p>
+    <w:p>
+      <w:pPr>
+        <w:rPr>
+          <w:b/>
+          <w:bCs/>
+          <w:sz w:val="24"/>
+          <w:szCs w:val="24"/>
+        </w:rPr>
+      </w:pPr>
+      <w:r>
+        <w:rPr>
+          <w:b/>
+          <w:bCs/>
+          <w:sz w:val="24"/>
+          <w:szCs w:val="24"/>
+        </w:rPr>
+        <w:t>Routers</w:t>
+      </w:r>
+    </w:p>
+    <w:p>
+      <w:pPr>
+        <w:rPr>
+          <w:sz w:val="24"/>
+          <w:szCs w:val="24"/>
+        </w:rPr>
+      </w:pPr>
+      <w:r>
+        <w:rPr>
+          <w:sz w:val="24"/>
+          <w:szCs w:val="24"/>
+        </w:rPr>
+        <w:t xml:space="preserve">A router is a device that connects two or more packet-switched networks or subnetworks. It serves two primary functions: Managing traffic between these networks by forwarding data packets to their intended IP </w:t>
+      </w:r>
+      <w:r>
+        <w:rPr>
+          <w:sz w:val="24"/>
+          <w:szCs w:val="24"/>
+        </w:rPr>
+        <w:t>addresses and</w:t>
+      </w:r>
+      <w:r>
+        <w:rPr>
+          <w:sz w:val="24"/>
+          <w:szCs w:val="24"/>
+        </w:rPr>
+        <w:t xml:space="preserve"> allowing multiple devices to use the same Internet connection</w:t>
+      </w:r>
+      <w:r>
+        <w:rPr>
+          <w:sz w:val="24"/>
+          <w:szCs w:val="24"/>
+        </w:rPr>
+        <w:t>.</w:t>
+      </w:r>
+    </w:p>
+    <w:p>
+      <w:pPr>
+        <w:rPr>
+          <w:sz w:val="24"/>
+          <w:szCs w:val="24"/>
+        </w:rPr>
+      </w:pPr>
+    </w:p>
+    <w:p>
+      <w:pPr>
+        <w:rPr>
+          <w:b/>
+          <w:bCs/>
+          <w:sz w:val="24"/>
+          <w:szCs w:val="24"/>
+        </w:rPr>
+      </w:pPr>
+      <w:r>
+        <w:rPr>
+          <w:b/>
+          <w:bCs/>
+          <w:sz w:val="24"/>
+          <w:szCs w:val="24"/>
+        </w:rPr>
+        <w:t>Link Layer switches</w:t>
+      </w:r>
+    </w:p>
+    <w:p>
+      <w:pPr>
+        <w:rPr>
+          <w:sz w:val="24"/>
+          <w:szCs w:val="24"/>
+        </w:rPr>
+      </w:pPr>
+      <w:r>
+        <w:rPr>
+          <w:sz w:val="24"/>
+          <w:szCs w:val="24"/>
+        </w:rPr>
+        <w:t>A network switch is a physical device that operate at the Data Link layer of the Open Systems Interconnection (OSI) model – layer 2. It takes packets sent by devices that are connected to its physical ports and forwards them to the devices the packets are intended to reach.</w:t>
+      </w:r>
+    </w:p>
+    <w:p>
+      <w:pPr>
+        <w:rPr>
+          <w:sz w:val="24"/>
+          <w:szCs w:val="24"/>
+        </w:rPr>
+      </w:pPr>
+    </w:p>
+    <w:p>
+      <w:pPr>
+        <w:rPr>
+          <w:b/>
+          <w:bCs/>
+          <w:sz w:val="24"/>
+          <w:szCs w:val="24"/>
+        </w:rPr>
+      </w:pPr>
+      <w:r>
+        <w:rPr>
+          <w:b/>
+          <w:bCs/>
+          <w:sz w:val="24"/>
+          <w:szCs w:val="24"/>
+        </w:rPr>
+        <w:t>ISP (Internet Service Provider)</w:t>
+      </w:r>
+    </w:p>
+    <w:p>
+      <w:pPr>
+        <w:rPr>
+          <w:sz w:val="24"/>
+          <w:szCs w:val="24"/>
+        </w:rPr>
+      </w:pPr>
+      <w:r>
+        <w:rPr>
+          <w:sz w:val="24"/>
+          <w:szCs w:val="24"/>
+        </w:rPr>
+        <w:t>An ISP is a company that provides individuals and organizations access to the internet and other related services.</w:t>
+      </w:r>
+    </w:p>
+    <w:p>
+      <w:pPr>
+        <w:rPr>
+          <w:sz w:val="24"/>
+          <w:szCs w:val="24"/>
+        </w:rPr>
+      </w:pPr>
+    </w:p>
+    <w:p>
+      <w:pPr>
+        <w:rPr>
+          <w:b/>
+          <w:bCs/>
+          <w:sz w:val="24"/>
+          <w:szCs w:val="24"/>
+        </w:rPr>
+      </w:pPr>
+      <w:r>
+        <w:rPr>
+          <w:b/>
+          <w:bCs/>
+          <w:sz w:val="24"/>
+          <w:szCs w:val="24"/>
+        </w:rPr>
+        <w:t>Protocols</w:t>
+      </w:r>
+    </w:p>
+    <w:p>
+      <w:pPr>
+        <w:rPr>
+          <w:sz w:val="24"/>
+          <w:szCs w:val="24"/>
+        </w:rPr>
+      </w:pPr>
+      <w:r>
+        <w:rPr>
+          <w:sz w:val="24"/>
+          <w:szCs w:val="24"/>
+        </w:rPr>
+        <w:t xml:space="preserve">End systems, packet switches, and other pieces of the internet run protocols that control the sending and receiving of information within the Internet. A network protocol is an established set of rules that determine how data is transmitted between different devices in the same network. </w:t>
+      </w:r>
+    </w:p>
+    <w:p>
+      <w:pPr>
+        <w:rPr>
+          <w:sz w:val="24"/>
+          <w:szCs w:val="24"/>
+        </w:rPr>
+      </w:pPr>
+    </w:p>
+    <w:p>
+      <w:pPr>
+        <w:rPr>
+          <w:b/>
+          <w:bCs/>
+          <w:sz w:val="24"/>
+          <w:szCs w:val="24"/>
+        </w:rPr>
+      </w:pPr>
+      <w:r>
+        <w:rPr>
+          <w:b/>
+          <w:bCs/>
+          <w:sz w:val="24"/>
+          <w:szCs w:val="24"/>
+        </w:rPr>
+        <w:t>Transmission Control Protocol (TCP)</w:t>
+      </w:r>
+    </w:p>
+    <w:p>
+      <w:pPr>
+        <w:rPr>
+          <w:sz w:val="24"/>
+          <w:szCs w:val="24"/>
+        </w:rPr>
+      </w:pPr>
+      <w:r>
+        <w:rPr>
+          <w:sz w:val="24"/>
+          <w:szCs w:val="24"/>
+        </w:rPr>
+        <w:t>TCP is a standard that defines how to establish and maintain a network conversation by which applications can exchange data. TCP works with the Internet Protocol (IP), which defines how computers send packets of data to each other.</w:t>
+      </w:r>
+    </w:p>
+    <w:p>
+      <w:pPr>
+        <w:rPr>
+          <w:sz w:val="24"/>
+          <w:szCs w:val="24"/>
+        </w:rPr>
+      </w:pPr>
+    </w:p>
+    <w:p>
+      <w:pPr>
+        <w:rPr>
+          <w:b/>
+          <w:bCs/>
+          <w:sz w:val="24"/>
+          <w:szCs w:val="24"/>
+        </w:rPr>
+      </w:pPr>
+      <w:r>
+        <w:rPr>
+          <w:b/>
+          <w:bCs/>
+          <w:sz w:val="24"/>
+          <w:szCs w:val="24"/>
+        </w:rPr>
+        <w:t>Internet Protocol (IP)</w:t>
+      </w:r>
+    </w:p>
+    <w:p>
+      <w:pPr>
+        <w:rPr>
+          <w:sz w:val="24"/>
+          <w:szCs w:val="24"/>
+        </w:rPr>
+      </w:pPr>
+      <w:r>
+        <w:rPr>
+          <w:sz w:val="24"/>
+          <w:szCs w:val="24"/>
+        </w:rPr>
+        <w:t>IP is the set of rules governing the format of data sent via the internet or local network. IP addresses are the identifier that allows information to be sent between devices on a network: They contain location information and make devices accessible for communication.</w:t>
+      </w:r>
+    </w:p>
+    <w:p>
+      <w:pPr>
+        <w:rPr>
+          <w:sz w:val="24"/>
+          <w:szCs w:val="24"/>
+        </w:rPr>
+      </w:pPr>
+    </w:p>
+    <w:p>
+      <w:pPr>
+        <w:pStyle w:val="Listeavsnitt"/>
+        <w:numPr>
+          <w:ilvl w:val="0"/>
+          <w:numId w:val="7"/>
+        </w:numPr>
+        <w:rPr>
+          <w:b/>
+          <w:bCs/>
+          <w:sz w:val="32"/>
+          <w:szCs w:val="32"/>
+        </w:rPr>
+      </w:pPr>
+      <w:r>
+        <w:rPr>
+          <w:b/>
+          <w:bCs/>
+          <w:sz w:val="32"/>
+          <w:szCs w:val="32"/>
+        </w:rPr>
+        <w:t xml:space="preserve">Service </w:t>
+      </w:r>
+      <w:r>
+        <w:rPr>
+          <w:b/>
+          <w:bCs/>
+          <w:sz w:val="32"/>
+          <w:szCs w:val="32"/>
+        </w:rPr>
+        <w:t>View</w:t>
+      </w:r>
+    </w:p>
+    <w:p>
+      <w:pPr>
+        <w:rPr>
+          <w:sz w:val="24"/>
+          <w:szCs w:val="24"/>
+        </w:rPr>
+      </w:pPr>
+    </w:p>
+    <w:p>
+      <w:pPr>
+        <w:pStyle w:val="Listeavsnitt"/>
+        <w:numPr>
+          <w:ilvl w:val="0"/>
+          <w:numId w:val="3"/>
+        </w:numPr>
+        <w:rPr>
+          <w:sz w:val="24"/>
+          <w:szCs w:val="24"/>
+        </w:rPr>
+      </w:pPr>
+      <w:r>
+        <w:rPr>
+          <w:sz w:val="24"/>
+          <w:szCs w:val="24"/>
+        </w:rPr>
+        <w:t>Distributed Applications</w:t>
+      </w:r>
+    </w:p>
+    <w:p>
+      <w:pPr>
+        <w:pStyle w:val="Listeavsnitt"/>
+        <w:numPr>
+          <w:ilvl w:val="0"/>
+          <w:numId w:val="3"/>
+        </w:numPr>
+        <w:rPr>
+          <w:sz w:val="24"/>
+          <w:szCs w:val="24"/>
+        </w:rPr>
+      </w:pPr>
+      <w:r>
+        <w:rPr>
+          <w:sz w:val="24"/>
+          <w:szCs w:val="24"/>
+        </w:rPr>
+        <w:t>Socket Interface</w:t>
+      </w:r>
+    </w:p>
+    <w:p>
+      <w:pPr>
+        <w:rPr>
+          <w:sz w:val="24"/>
+          <w:szCs w:val="24"/>
+        </w:rPr>
+      </w:pPr>
+    </w:p>
+    <w:p>
+      <w:pPr>
+        <w:rPr>
+          <w:b/>
+          <w:bCs/>
+          <w:sz w:val="24"/>
+          <w:szCs w:val="24"/>
+        </w:rPr>
+      </w:pPr>
+      <w:r>
+        <w:rPr>
+          <w:b/>
+          <w:bCs/>
+          <w:sz w:val="24"/>
+          <w:szCs w:val="24"/>
+        </w:rPr>
+        <w:t>Distributed Applications</w:t>
+      </w:r>
+    </w:p>
+    <w:p>
+      <w:pPr>
+        <w:rPr>
+          <w:sz w:val="24"/>
+          <w:szCs w:val="24"/>
+        </w:rPr>
+      </w:pPr>
+      <w:r>
+        <w:rPr>
+          <w:sz w:val="24"/>
+          <w:szCs w:val="24"/>
+        </w:rPr>
+        <w:lastRenderedPageBreak/>
+        <w:t>Distributed Applications involve multiple end systems that exchange data with each other, like Internet messaging, mapping with real-time road-traffic information television streaming.</w:t>
+      </w:r>
+    </w:p>
+    <w:p>
+      <w:pPr>
+        <w:rPr>
+          <w:sz w:val="24"/>
+          <w:szCs w:val="24"/>
+        </w:rPr>
+      </w:pPr>
+    </w:p>
+    <w:p>
+      <w:pPr>
+        <w:rPr>
+          <w:b/>
+          <w:bCs/>
+          <w:sz w:val="24"/>
+          <w:szCs w:val="24"/>
+        </w:rPr>
+      </w:pPr>
+      <w:r>
+        <w:rPr>
+          <w:b/>
+          <w:bCs/>
+          <w:sz w:val="24"/>
+          <w:szCs w:val="24"/>
+        </w:rPr>
+        <w:t>Socket Interface</w:t>
+      </w:r>
+    </w:p>
+    <w:p>
+      <w:pPr>
+        <w:rPr>
+          <w:sz w:val="24"/>
+          <w:szCs w:val="24"/>
+        </w:rPr>
+      </w:pPr>
+      <w:r>
+        <w:rPr>
+          <w:sz w:val="24"/>
+          <w:szCs w:val="24"/>
+        </w:rPr>
+        <w:t>End systems attached to the Internet provide a socket interface that specifies how a program running on one end system asks the Internet infrastructure to deliver data to a specific destination program running on another end system. This Internet socket interface is a set of rules that the sending program must follow so that the Internet can deliver the data to the destination program.</w:t>
+      </w:r>
+    </w:p>
+    <w:p>
+      <w:pPr>
+        <w:rPr>
+          <w:sz w:val="24"/>
+          <w:szCs w:val="24"/>
+        </w:rPr>
+      </w:pPr>
+    </w:p>
+    <w:p>
+      <w:pPr>
+        <w:pStyle w:val="Listeavsnitt"/>
+        <w:numPr>
+          <w:ilvl w:val="0"/>
+          <w:numId w:val="7"/>
+        </w:numPr>
+        <w:rPr>
+          <w:b/>
+          <w:bCs/>
+          <w:sz w:val="32"/>
+          <w:szCs w:val="32"/>
+        </w:rPr>
+      </w:pPr>
+      <w:r>
+        <w:rPr>
+          <w:b/>
+          <w:bCs/>
+          <w:sz w:val="32"/>
+          <w:szCs w:val="32"/>
+        </w:rPr>
+        <w:t>Protocols</w:t>
+      </w:r>
+    </w:p>
+    <w:p>
+      <w:pPr>
+        <w:rPr>
+          <w:sz w:val="24"/>
+          <w:szCs w:val="24"/>
+        </w:rPr>
+      </w:pPr>
+    </w:p>
+    <w:p>
+      <w:pPr>
+        <w:pStyle w:val="Listeavsnitt"/>
+        <w:numPr>
+          <w:ilvl w:val="0"/>
+          <w:numId w:val="3"/>
+        </w:numPr>
+        <w:rPr>
+          <w:sz w:val="24"/>
+          <w:szCs w:val="24"/>
+        </w:rPr>
+      </w:pPr>
+      <w:r>
+        <w:rPr>
+          <w:sz w:val="24"/>
+          <w:szCs w:val="24"/>
+        </w:rPr>
+        <w:t>Network Protocol</w:t>
+      </w:r>
+    </w:p>
+    <w:p>
+      <w:pPr>
+        <w:pStyle w:val="Listeavsnitt"/>
+        <w:numPr>
+          <w:ilvl w:val="0"/>
+          <w:numId w:val="3"/>
+        </w:numPr>
+        <w:rPr>
+          <w:sz w:val="24"/>
+          <w:szCs w:val="24"/>
+        </w:rPr>
+      </w:pPr>
+      <w:r>
+        <w:rPr>
+          <w:sz w:val="24"/>
+          <w:szCs w:val="24"/>
+        </w:rPr>
+        <w:t>Def Protocol</w:t>
+      </w:r>
+    </w:p>
+    <w:p>
+      <w:pPr>
+        <w:rPr>
+          <w:sz w:val="24"/>
+          <w:szCs w:val="24"/>
+        </w:rPr>
+      </w:pPr>
+    </w:p>
+    <w:p>
+      <w:pPr>
+        <w:rPr>
+          <w:b/>
+          <w:bCs/>
+          <w:sz w:val="24"/>
+          <w:szCs w:val="24"/>
+        </w:rPr>
+      </w:pPr>
+      <w:r>
+        <w:rPr>
+          <w:b/>
+          <w:bCs/>
+          <w:sz w:val="24"/>
+          <w:szCs w:val="24"/>
+        </w:rPr>
+        <w:t>Network Protocol</w:t>
+      </w:r>
+    </w:p>
+    <w:p>
+      <w:pPr>
+        <w:rPr>
+          <w:sz w:val="24"/>
+          <w:szCs w:val="24"/>
+        </w:rPr>
+      </w:pPr>
+      <w:r>
+        <w:rPr>
+          <w:sz w:val="24"/>
+          <w:szCs w:val="24"/>
+        </w:rPr>
+        <w:t>A network protocol is like a human protocol, except that the entities exchanging messages and taking actions are hardware or software components of some device. All activity in the Internet that involves two or more communicating remote entities is governed by a protocol.</w:t>
+      </w:r>
+    </w:p>
+    <w:p>
+      <w:pPr>
+        <w:rPr>
+          <w:sz w:val="24"/>
+          <w:szCs w:val="24"/>
+        </w:rPr>
+      </w:pPr>
+    </w:p>
+    <w:p>
+      <w:pPr>
+        <w:rPr>
+          <w:b/>
+          <w:bCs/>
+          <w:sz w:val="24"/>
+          <w:szCs w:val="24"/>
+        </w:rPr>
+      </w:pPr>
+      <w:r>
+        <w:rPr>
+          <w:b/>
+          <w:bCs/>
+          <w:sz w:val="24"/>
+          <w:szCs w:val="24"/>
+        </w:rPr>
+        <w:t>Def Protocol</w:t>
+      </w:r>
+    </w:p>
+    <w:p>
+      <w:pPr>
+        <w:rPr>
+          <w:i/>
+          <w:iCs/>
+          <w:sz w:val="24"/>
+          <w:szCs w:val="24"/>
+        </w:rPr>
+      </w:pPr>
+      <w:r>
+        <w:rPr>
+          <w:i/>
+          <w:iCs/>
+          <w:sz w:val="24"/>
+          <w:szCs w:val="24"/>
+        </w:rPr>
+        <w:t>A protocol defines the format and the order of messages exchanged between two or more communicating entities, as well as the actions taken on the transmission and/or receipt of a message or other event.</w:t>
+      </w:r>
+    </w:p>
+    <w:p>
+      <w:pPr>
+        <w:rPr>
+          <w:sz w:val="24"/>
+          <w:szCs w:val="24"/>
+        </w:rPr>
+      </w:pPr>
+    </w:p>
+    <w:p>
+      <w:pPr>
+        <w:rPr>
+          <w:b/>
+          <w:bCs/>
+          <w:sz w:val="32"/>
+          <w:szCs w:val="32"/>
+        </w:rPr>
+      </w:pPr>
+      <w:r>
+        <w:rPr>
+          <w:b/>
+          <w:bCs/>
+          <w:sz w:val="32"/>
+          <w:szCs w:val="32"/>
+        </w:rPr>
+        <w:t>4 Access Networks</w:t>
+      </w:r>
+    </w:p>
+    <w:p>
+      <w:pPr>
+        <w:rPr>
+          <w:sz w:val="24"/>
+          <w:szCs w:val="24"/>
+        </w:rPr>
+      </w:pPr>
+    </w:p>
+    <w:p>
+      <w:pPr>
+        <w:rPr>
+          <w:sz w:val="24"/>
+          <w:szCs w:val="24"/>
+        </w:rPr>
+      </w:pPr>
+      <w:r>
+        <w:rPr>
+          <w:sz w:val="24"/>
+          <w:szCs w:val="24"/>
+        </w:rPr>
+        <w:t>Home Access</w:t>
+      </w:r>
+    </w:p>
+    <w:p>
+      <w:pPr>
+        <w:pStyle w:val="Listeavsnitt"/>
+        <w:numPr>
+          <w:ilvl w:val="0"/>
+          <w:numId w:val="3"/>
+        </w:numPr>
+        <w:rPr>
+          <w:sz w:val="24"/>
+          <w:szCs w:val="24"/>
+        </w:rPr>
+      </w:pPr>
+      <w:r>
+        <w:rPr>
+          <w:sz w:val="24"/>
+          <w:szCs w:val="24"/>
+        </w:rPr>
+        <w:t>DSL</w:t>
+      </w:r>
+    </w:p>
+    <w:p>
+      <w:pPr>
+        <w:pStyle w:val="Listeavsnitt"/>
+        <w:numPr>
+          <w:ilvl w:val="0"/>
+          <w:numId w:val="3"/>
+        </w:numPr>
+        <w:rPr>
+          <w:sz w:val="24"/>
+          <w:szCs w:val="24"/>
+        </w:rPr>
+      </w:pPr>
+      <w:r>
+        <w:rPr>
+          <w:sz w:val="24"/>
+          <w:szCs w:val="24"/>
+        </w:rPr>
+        <w:t>Cable</w:t>
+      </w:r>
+    </w:p>
+    <w:p>
+      <w:pPr>
+        <w:pStyle w:val="Listeavsnitt"/>
+        <w:numPr>
+          <w:ilvl w:val="0"/>
+          <w:numId w:val="3"/>
+        </w:numPr>
+        <w:rPr>
+          <w:sz w:val="24"/>
+          <w:szCs w:val="24"/>
+        </w:rPr>
+      </w:pPr>
+      <w:r>
+        <w:rPr>
+          <w:sz w:val="24"/>
+          <w:szCs w:val="24"/>
+        </w:rPr>
+        <w:t>FTTH</w:t>
+      </w:r>
+    </w:p>
+    <w:p>
+      <w:pPr>
+        <w:pStyle w:val="Listeavsnitt"/>
+        <w:numPr>
+          <w:ilvl w:val="0"/>
+          <w:numId w:val="3"/>
+        </w:numPr>
+        <w:rPr>
+          <w:sz w:val="24"/>
+          <w:szCs w:val="24"/>
+        </w:rPr>
+      </w:pPr>
+      <w:r>
+        <w:rPr>
+          <w:sz w:val="24"/>
+          <w:szCs w:val="24"/>
+        </w:rPr>
+        <w:t>5G Fixed Wireless</w:t>
+      </w:r>
+    </w:p>
+    <w:p>
+      <w:pPr>
+        <w:rPr>
+          <w:sz w:val="24"/>
+          <w:szCs w:val="24"/>
+        </w:rPr>
+      </w:pPr>
+      <w:r>
+        <w:rPr>
+          <w:sz w:val="24"/>
+          <w:szCs w:val="24"/>
+        </w:rPr>
+        <w:lastRenderedPageBreak/>
+        <w:t>Access in the Enterprise (and the Home)</w:t>
+      </w:r>
+    </w:p>
+    <w:p>
+      <w:pPr>
+        <w:pStyle w:val="Listeavsnitt"/>
+        <w:numPr>
+          <w:ilvl w:val="0"/>
+          <w:numId w:val="3"/>
+        </w:numPr>
+        <w:rPr>
+          <w:sz w:val="24"/>
+          <w:szCs w:val="24"/>
+        </w:rPr>
+      </w:pPr>
+      <w:r>
+        <w:rPr>
+          <w:sz w:val="24"/>
+          <w:szCs w:val="24"/>
+        </w:rPr>
+        <w:t>Ethernet</w:t>
+      </w:r>
+    </w:p>
+    <w:p>
+      <w:pPr>
+        <w:pStyle w:val="Listeavsnitt"/>
+        <w:numPr>
+          <w:ilvl w:val="0"/>
+          <w:numId w:val="3"/>
+        </w:numPr>
+        <w:rPr>
+          <w:sz w:val="24"/>
+          <w:szCs w:val="24"/>
+        </w:rPr>
+      </w:pPr>
+      <w:r>
+        <w:rPr>
+          <w:sz w:val="24"/>
+          <w:szCs w:val="24"/>
+        </w:rPr>
+        <w:t>WiFi</w:t>
+      </w:r>
+    </w:p>
+    <w:p>
+      <w:pPr>
+        <w:rPr>
+          <w:sz w:val="24"/>
+          <w:szCs w:val="24"/>
+        </w:rPr>
+      </w:pPr>
+      <w:r>
+        <w:rPr>
+          <w:sz w:val="24"/>
+          <w:szCs w:val="24"/>
+        </w:rPr>
+        <w:t>Wide-Area Wireless Access</w:t>
+      </w:r>
+    </w:p>
+    <w:p>
+      <w:pPr>
+        <w:pStyle w:val="Listeavsnitt"/>
+        <w:numPr>
+          <w:ilvl w:val="0"/>
+          <w:numId w:val="3"/>
+        </w:numPr>
+        <w:rPr>
+          <w:sz w:val="24"/>
+          <w:szCs w:val="24"/>
+        </w:rPr>
+      </w:pPr>
+      <w:r>
+        <w:rPr>
+          <w:sz w:val="24"/>
+          <w:szCs w:val="24"/>
+        </w:rPr>
+        <w:t>3G</w:t>
+      </w:r>
+    </w:p>
+    <w:p>
+      <w:pPr>
+        <w:pStyle w:val="Listeavsnitt"/>
+        <w:numPr>
+          <w:ilvl w:val="0"/>
+          <w:numId w:val="3"/>
+        </w:numPr>
+        <w:rPr>
+          <w:sz w:val="24"/>
+          <w:szCs w:val="24"/>
+        </w:rPr>
+      </w:pPr>
+      <w:r>
+        <w:rPr>
+          <w:sz w:val="24"/>
+          <w:szCs w:val="24"/>
+        </w:rPr>
+        <w:t>LTE 4G</w:t>
+      </w:r>
+    </w:p>
+    <w:p>
+      <w:pPr>
+        <w:pStyle w:val="Listeavsnitt"/>
+        <w:numPr>
+          <w:ilvl w:val="0"/>
+          <w:numId w:val="3"/>
+        </w:numPr>
+        <w:rPr>
+          <w:sz w:val="24"/>
+          <w:szCs w:val="24"/>
+        </w:rPr>
+      </w:pPr>
+      <w:r>
+        <w:rPr>
+          <w:sz w:val="24"/>
+          <w:szCs w:val="24"/>
+        </w:rPr>
+        <w:t>5G</w:t>
+      </w:r>
+    </w:p>
+    <w:p>
+      <w:pPr>
+        <w:rPr>
+          <w:sz w:val="24"/>
+          <w:szCs w:val="24"/>
+        </w:rPr>
+      </w:pPr>
+    </w:p>
+    <w:p>
+      <w:pPr>
+        <w:pStyle w:val="Listeavsnitt"/>
+        <w:numPr>
+          <w:ilvl w:val="0"/>
+          <w:numId w:val="9"/>
+        </w:numPr>
+        <w:rPr>
+          <w:b/>
+          <w:bCs/>
+          <w:sz w:val="32"/>
+          <w:szCs w:val="32"/>
+        </w:rPr>
+      </w:pPr>
+      <w:r>
+        <w:rPr>
+          <w:b/>
+          <w:bCs/>
+          <w:sz w:val="32"/>
+          <w:szCs w:val="32"/>
+        </w:rPr>
+        <w:t>The Network Core</w:t>
+      </w:r>
+    </w:p>
+    <w:p>
+      <w:pPr>
+        <w:rPr>
+          <w:sz w:val="24"/>
+          <w:szCs w:val="24"/>
+        </w:rPr>
+      </w:pPr>
+      <w:r>
+        <w:rPr>
+          <w:sz w:val="24"/>
+          <w:szCs w:val="24"/>
+        </w:rPr>
+        <w:t>A Network of Network</w:t>
+      </w:r>
+    </w:p>
+    <w:p>
+      <w:pPr>
+        <w:pStyle w:val="Listeavsnitt"/>
+        <w:numPr>
+          <w:ilvl w:val="0"/>
+          <w:numId w:val="3"/>
+        </w:numPr>
+        <w:rPr>
+          <w:sz w:val="24"/>
+          <w:szCs w:val="24"/>
+        </w:rPr>
+      </w:pPr>
+      <w:r>
+        <w:rPr>
+          <w:sz w:val="24"/>
+          <w:szCs w:val="24"/>
+        </w:rPr>
+        <w:t>Regional ISP</w:t>
+      </w:r>
+    </w:p>
+    <w:p>
+      <w:pPr>
+        <w:pStyle w:val="Listeavsnitt"/>
+        <w:numPr>
+          <w:ilvl w:val="0"/>
+          <w:numId w:val="3"/>
+        </w:numPr>
+        <w:rPr>
+          <w:sz w:val="24"/>
+          <w:szCs w:val="24"/>
+        </w:rPr>
+      </w:pPr>
+      <w:r>
+        <w:rPr>
+          <w:sz w:val="24"/>
+          <w:szCs w:val="24"/>
+        </w:rPr>
+        <w:t>Tier-1 ISP</w:t>
+      </w:r>
+    </w:p>
+    <w:p>
+      <w:pPr>
+        <w:pStyle w:val="Listeavsnitt"/>
+        <w:numPr>
+          <w:ilvl w:val="0"/>
+          <w:numId w:val="3"/>
+        </w:numPr>
+        <w:rPr>
+          <w:sz w:val="24"/>
+          <w:szCs w:val="24"/>
+        </w:rPr>
+      </w:pPr>
+      <w:r>
+        <w:rPr>
+          <w:sz w:val="24"/>
+          <w:szCs w:val="24"/>
+        </w:rPr>
+        <w:t>PoP</w:t>
+      </w:r>
+    </w:p>
+    <w:p>
+      <w:pPr>
+        <w:pStyle w:val="Listeavsnitt"/>
+        <w:numPr>
+          <w:ilvl w:val="0"/>
+          <w:numId w:val="3"/>
+        </w:numPr>
+        <w:rPr>
+          <w:sz w:val="24"/>
+          <w:szCs w:val="24"/>
+        </w:rPr>
+      </w:pPr>
+      <w:r>
+        <w:rPr>
+          <w:sz w:val="24"/>
+          <w:szCs w:val="24"/>
+        </w:rPr>
+        <w:t>Multi-Home</w:t>
+      </w:r>
+    </w:p>
+    <w:p>
+      <w:pPr>
+        <w:pStyle w:val="Listeavsnitt"/>
+        <w:numPr>
+          <w:ilvl w:val="0"/>
+          <w:numId w:val="3"/>
+        </w:numPr>
+        <w:rPr>
+          <w:sz w:val="24"/>
+          <w:szCs w:val="24"/>
+        </w:rPr>
+      </w:pPr>
+      <w:r>
+        <w:rPr>
+          <w:sz w:val="24"/>
+          <w:szCs w:val="24"/>
+        </w:rPr>
+        <w:t>Peer</w:t>
+      </w:r>
+    </w:p>
+    <w:p>
+      <w:pPr>
+        <w:pStyle w:val="Listeavsnitt"/>
+        <w:numPr>
+          <w:ilvl w:val="0"/>
+          <w:numId w:val="3"/>
+        </w:numPr>
+        <w:rPr>
+          <w:sz w:val="24"/>
+          <w:szCs w:val="24"/>
+        </w:rPr>
+      </w:pPr>
+      <w:r>
+        <w:rPr>
+          <w:sz w:val="24"/>
+          <w:szCs w:val="24"/>
+        </w:rPr>
+        <w:t>Internet Exchange Point (IXP)</w:t>
+      </w:r>
+    </w:p>
+    <w:p>
+      <w:pPr>
+        <w:pStyle w:val="Listeavsnitt"/>
+        <w:numPr>
+          <w:ilvl w:val="0"/>
+          <w:numId w:val="3"/>
+        </w:numPr>
+        <w:rPr>
+          <w:sz w:val="24"/>
+          <w:szCs w:val="24"/>
+        </w:rPr>
+      </w:pPr>
+      <w:r>
+        <w:rPr>
+          <w:sz w:val="24"/>
+          <w:szCs w:val="24"/>
+        </w:rPr>
+        <w:t>Content-provider networks</w:t>
+      </w:r>
+    </w:p>
+    <w:p>
+      <w:pPr>
+        <w:rPr>
+          <w:sz w:val="24"/>
+          <w:szCs w:val="24"/>
+        </w:rPr>
+      </w:pPr>
+    </w:p>
+    <w:p>
+      <w:pPr>
+        <w:rPr>
+          <w:b/>
+          <w:bCs/>
+          <w:sz w:val="32"/>
+          <w:szCs w:val="32"/>
+        </w:rPr>
+      </w:pPr>
+      <w:r>
+        <w:rPr>
+          <w:b/>
+          <w:bCs/>
+          <w:sz w:val="32"/>
+          <w:szCs w:val="32"/>
+        </w:rPr>
+        <w:t>6 Delay, Loss and Throughput</w:t>
+      </w:r>
+      <w:r>
+        <w:rPr>
+          <w:b/>
+          <w:bCs/>
+          <w:sz w:val="32"/>
+          <w:szCs w:val="32"/>
+        </w:rPr>
+        <w:t xml:space="preserve"> i</w:t>
+      </w:r>
+      <w:r>
+        <w:rPr>
+          <w:b/>
+          <w:bCs/>
+          <w:sz w:val="32"/>
+          <w:szCs w:val="32"/>
+        </w:rPr>
+        <w:t>n Packet-Switched networks</w:t>
+      </w:r>
+    </w:p>
+    <w:p>
+      <w:pPr>
+        <w:rPr>
+          <w:sz w:val="24"/>
+          <w:szCs w:val="24"/>
+        </w:rPr>
+      </w:pPr>
+      <w:r>
+        <w:rPr>
+          <w:sz w:val="24"/>
+          <w:szCs w:val="24"/>
+        </w:rPr>
+        <w:t>Queuing Delay and Packet Loss</w:t>
+      </w:r>
+    </w:p>
+    <w:p>
+      <w:pPr>
+        <w:pStyle w:val="Listeavsnitt"/>
+        <w:numPr>
+          <w:ilvl w:val="0"/>
+          <w:numId w:val="3"/>
+        </w:numPr>
+        <w:rPr>
+          <w:sz w:val="24"/>
+          <w:szCs w:val="24"/>
+        </w:rPr>
+      </w:pPr>
+      <w:r>
+        <w:rPr>
+          <w:sz w:val="24"/>
+          <w:szCs w:val="24"/>
+        </w:rPr>
+        <w:t>Traffic Intensity</w:t>
+      </w:r>
+    </w:p>
+    <w:p>
+      <w:pPr>
+        <w:pStyle w:val="Listeavsnitt"/>
+        <w:numPr>
+          <w:ilvl w:val="0"/>
+          <w:numId w:val="3"/>
+        </w:numPr>
+        <w:rPr>
+          <w:sz w:val="24"/>
+          <w:szCs w:val="24"/>
+        </w:rPr>
+      </w:pPr>
+      <w:r>
+        <w:rPr>
+          <w:sz w:val="24"/>
+          <w:szCs w:val="24"/>
+        </w:rPr>
+        <w:t>Packet Loss</w:t>
+      </w:r>
+    </w:p>
+    <w:p>
+      <w:pPr>
+        <w:rPr>
+          <w:sz w:val="24"/>
+          <w:szCs w:val="24"/>
+        </w:rPr>
+      </w:pPr>
+    </w:p>
+    <w:p>
+      <w:pPr>
+        <w:rPr>
+          <w:sz w:val="24"/>
+          <w:szCs w:val="24"/>
+        </w:rPr>
+      </w:pPr>
+    </w:p>
+    <w:p>
+      <w:pPr>
+        <w:rPr>
+          <w:sz w:val="24"/>
+          <w:szCs w:val="24"/>
+        </w:rPr>
+      </w:pPr>
+    </w:p>
+    <w:p>
+      <w:pPr>
+        <w:rPr>
+          <w:sz w:val="24"/>
+          <w:szCs w:val="24"/>
+        </w:rPr>
+      </w:pPr>
+    </w:p>
+    <w:p>
+      <w:pPr>
+        <w:rPr>
+          <w:b/>
+          <w:bCs/>
+          <w:sz w:val="24"/>
+          <w:szCs w:val="24"/>
+        </w:rPr>
+      </w:pPr>
+      <w:r>
+        <w:rPr>
+          <w:b/>
+          <w:bCs/>
+          <w:sz w:val="24"/>
+          <w:szCs w:val="24"/>
+        </w:rPr>
+        <w:t>Fundamental Networking concepts – Power Point notes</w:t>
+      </w:r>
     </w:p>
     <w:p>
       <w:pPr>
@@ -1400,21 +2968,7 @@
           <w:sz w:val="24"/>
           <w:szCs w:val="24"/>
         </w:rPr>
-        <w:t xml:space="preserve"> </w:t>
-      </w:r>
-      <w:r>
-        <w:rPr>
-          <w:sz w:val="24"/>
-          <w:szCs w:val="24"/>
-        </w:rPr>
-        <w:t>3</w:t>
-      </w:r>
-      <w:r>
-        <w:rPr>
-          <w:sz w:val="24"/>
-          <w:szCs w:val="24"/>
-        </w:rPr>
-        <w:t xml:space="preserve"> / </w:t>
+        <w:t xml:space="preserve"> 3 / </w:t>
       </w:r>
       <w:r>
         <w:rPr>
@@ -1430,21 +2984,7 @@
           <w:sz w:val="24"/>
           <w:szCs w:val="24"/>
         </w:rPr>
-        <w:t xml:space="preserve"> </w:t>
-      </w:r>
-      <w:r>
-        <w:rPr>
-          <w:sz w:val="24"/>
-          <w:szCs w:val="24"/>
-        </w:rPr>
-        <w:t>Physical Layer</w:t>
-      </w:r>
-      <w:r>
-        <w:rPr>
-          <w:sz w:val="24"/>
-          <w:szCs w:val="24"/>
-        </w:rPr>
-        <w:t xml:space="preserve"> / </w:t>
+        <w:t xml:space="preserve"> Physical Layer / </w:t>
       </w:r>
       <w:r>
         <w:rPr>
@@ -1495,21 +3035,7 @@
           <w:sz w:val="24"/>
           <w:szCs w:val="24"/>
         </w:rPr>
-        <w:t xml:space="preserve"> </w:t>
-      </w:r>
-      <w:r>
-        <w:rPr>
-          <w:sz w:val="24"/>
-          <w:szCs w:val="24"/>
-        </w:rPr>
-        <w:t>4</w:t>
-      </w:r>
-      <w:r>
-        <w:rPr>
-          <w:sz w:val="24"/>
-          <w:szCs w:val="24"/>
-        </w:rPr>
-        <w:t xml:space="preserve"> / </w:t>
+        <w:t xml:space="preserve"> 4 / </w:t>
       </w:r>
       <w:r>
         <w:rPr>
@@ -1525,21 +3051,7 @@
           <w:sz w:val="24"/>
           <w:szCs w:val="24"/>
         </w:rPr>
-        <w:t xml:space="preserve"> </w:t>
-      </w:r>
-      <w:r>
-        <w:rPr>
-          <w:sz w:val="24"/>
-          <w:szCs w:val="24"/>
-        </w:rPr>
-        <w:t>Computer Network Protocols</w:t>
-      </w:r>
-      <w:r>
-        <w:rPr>
-          <w:sz w:val="24"/>
-          <w:szCs w:val="24"/>
-        </w:rPr>
-        <w:t xml:space="preserve"> / </w:t>
+        <w:t xml:space="preserve"> Computer Network Protocols / </w:t>
       </w:r>
       <w:r>
         <w:rPr>
@@ -1583,7 +3095,6 @@
           <w:sz w:val="24"/>
           <w:szCs w:val="24"/>
         </w:rPr>
-        <w:lastRenderedPageBreak/>
         <w:t>Week:</w:t>
       </w:r>
       <w:r>
@@ -1591,21 +3102,7 @@
           <w:sz w:val="24"/>
           <w:szCs w:val="24"/>
         </w:rPr>
-        <w:t xml:space="preserve"> </w:t>
-      </w:r>
-      <w:r>
-        <w:rPr>
-          <w:sz w:val="24"/>
-          <w:szCs w:val="24"/>
-        </w:rPr>
-        <w:t>5</w:t>
-      </w:r>
-      <w:r>
-        <w:rPr>
-          <w:sz w:val="24"/>
-          <w:szCs w:val="24"/>
-        </w:rPr>
-        <w:t xml:space="preserve"> / </w:t>
+        <w:t xml:space="preserve"> 5 / </w:t>
       </w:r>
       <w:r>
         <w:rPr>
@@ -1621,21 +3118,7 @@
           <w:sz w:val="24"/>
           <w:szCs w:val="24"/>
         </w:rPr>
-        <w:t xml:space="preserve"> </w:t>
-      </w:r>
-      <w:r>
-        <w:rPr>
-          <w:sz w:val="24"/>
-          <w:szCs w:val="24"/>
-        </w:rPr>
-        <w:t xml:space="preserve">Application Layer </w:t>
-      </w:r>
-      <w:r>
-        <w:rPr>
-          <w:sz w:val="24"/>
-          <w:szCs w:val="24"/>
-        </w:rPr>
-        <w:t xml:space="preserve">/ </w:t>
+        <w:t xml:space="preserve"> Application Layer / </w:t>
       </w:r>
       <w:r>
         <w:rPr>
@@ -1686,21 +3169,7 @@
           <w:sz w:val="24"/>
           <w:szCs w:val="24"/>
         </w:rPr>
-        <w:t xml:space="preserve"> </w:t>
-      </w:r>
-      <w:r>
-        <w:rPr>
-          <w:sz w:val="24"/>
-          <w:szCs w:val="24"/>
-        </w:rPr>
-        <w:t>6</w:t>
-      </w:r>
-      <w:r>
-        <w:rPr>
-          <w:sz w:val="24"/>
-          <w:szCs w:val="24"/>
-        </w:rPr>
-        <w:t xml:space="preserve"> / </w:t>
+        <w:t xml:space="preserve"> 6 / </w:t>
       </w:r>
       <w:r>
         <w:rPr>
@@ -1716,21 +3185,7 @@
           <w:sz w:val="24"/>
           <w:szCs w:val="24"/>
         </w:rPr>
-        <w:t xml:space="preserve"> </w:t>
-      </w:r>
-      <w:r>
-        <w:rPr>
-          <w:sz w:val="24"/>
-          <w:szCs w:val="24"/>
-        </w:rPr>
-        <w:t xml:space="preserve">The DNS Protocol </w:t>
-      </w:r>
-      <w:r>
-        <w:rPr>
-          <w:sz w:val="24"/>
-          <w:szCs w:val="24"/>
-        </w:rPr>
-        <w:t xml:space="preserve">/ </w:t>
+        <w:t xml:space="preserve"> The DNS Protocol / </w:t>
       </w:r>
       <w:r>
         <w:rPr>
@@ -1781,21 +3236,7 @@
           <w:sz w:val="24"/>
           <w:szCs w:val="24"/>
         </w:rPr>
-        <w:t xml:space="preserve"> </w:t>
-      </w:r>
-      <w:r>
-        <w:rPr>
-          <w:sz w:val="24"/>
-          <w:szCs w:val="24"/>
-        </w:rPr>
-        <w:t>7</w:t>
-      </w:r>
-      <w:r>
-        <w:rPr>
-          <w:sz w:val="24"/>
-          <w:szCs w:val="24"/>
-        </w:rPr>
-        <w:t xml:space="preserve"> / </w:t>
+        <w:t xml:space="preserve"> 7 / </w:t>
       </w:r>
       <w:r>
         <w:rPr>
@@ -1811,14 +3252,7 @@
           <w:sz w:val="24"/>
           <w:szCs w:val="24"/>
         </w:rPr>
-        <w:t xml:space="preserve"> The Web</w:t>
-      </w:r>
-      <w:r>
-        <w:rPr>
-          <w:sz w:val="24"/>
-          <w:szCs w:val="24"/>
-        </w:rPr>
-        <w:t xml:space="preserve"> / </w:t>
+        <w:t xml:space="preserve"> The Web / </w:t>
       </w:r>
       <w:r>
         <w:rPr>
@@ -1869,21 +3303,7 @@
           <w:sz w:val="24"/>
           <w:szCs w:val="24"/>
         </w:rPr>
-        <w:t xml:space="preserve"> </w:t>
-      </w:r>
-      <w:r>
-        <w:rPr>
-          <w:sz w:val="24"/>
-          <w:szCs w:val="24"/>
-        </w:rPr>
-        <w:t>8</w:t>
-      </w:r>
-      <w:r>
-        <w:rPr>
-          <w:sz w:val="24"/>
-          <w:szCs w:val="24"/>
-        </w:rPr>
-        <w:t xml:space="preserve"> / </w:t>
+        <w:t xml:space="preserve"> 8 / </w:t>
       </w:r>
       <w:r>
         <w:rPr>
@@ -1899,21 +3319,7 @@
           <w:sz w:val="24"/>
           <w:szCs w:val="24"/>
         </w:rPr>
-        <w:t xml:space="preserve"> </w:t>
-      </w:r>
-      <w:r>
-        <w:rPr>
-          <w:sz w:val="24"/>
-          <w:szCs w:val="24"/>
-        </w:rPr>
-        <w:t xml:space="preserve">Network programming – TCP sockets </w:t>
-      </w:r>
-      <w:r>
-        <w:rPr>
-          <w:sz w:val="24"/>
-          <w:szCs w:val="24"/>
-        </w:rPr>
-        <w:t xml:space="preserve">/ </w:t>
+        <w:t xml:space="preserve"> Network programming – TCP sockets / </w:t>
       </w:r>
       <w:r>
         <w:rPr>
@@ -1964,21 +3370,7 @@
           <w:sz w:val="24"/>
           <w:szCs w:val="24"/>
         </w:rPr>
-        <w:t xml:space="preserve"> </w:t>
-      </w:r>
-      <w:r>
-        <w:rPr>
-          <w:sz w:val="24"/>
-          <w:szCs w:val="24"/>
-        </w:rPr>
-        <w:t>9</w:t>
-      </w:r>
-      <w:r>
-        <w:rPr>
-          <w:sz w:val="24"/>
-          <w:szCs w:val="24"/>
-        </w:rPr>
-        <w:t xml:space="preserve"> / </w:t>
+        <w:t xml:space="preserve"> 9 / </w:t>
       </w:r>
       <w:r>
         <w:rPr>
@@ -1994,14 +3386,7 @@
           <w:sz w:val="24"/>
           <w:szCs w:val="24"/>
         </w:rPr>
-        <w:t xml:space="preserve"> Transport Layer </w:t>
-      </w:r>
-      <w:r>
-        <w:rPr>
-          <w:sz w:val="24"/>
-          <w:szCs w:val="24"/>
-        </w:rPr>
-        <w:t xml:space="preserve">/ </w:t>
+        <w:t xml:space="preserve"> Transport Layer / </w:t>
       </w:r>
       <w:r>
         <w:rPr>
@@ -2052,21 +3437,7 @@
           <w:sz w:val="24"/>
           <w:szCs w:val="24"/>
         </w:rPr>
-        <w:t xml:space="preserve"> </w:t>
-      </w:r>
-      <w:r>
-        <w:rPr>
-          <w:sz w:val="24"/>
-          <w:szCs w:val="24"/>
-        </w:rPr>
-        <w:t>10</w:t>
-      </w:r>
-      <w:r>
-        <w:rPr>
-          <w:sz w:val="24"/>
-          <w:szCs w:val="24"/>
-        </w:rPr>
-        <w:t xml:space="preserve"> / </w:t>
+        <w:t xml:space="preserve"> 10 / </w:t>
       </w:r>
       <w:r>
         <w:rPr>
@@ -2147,21 +3518,7 @@
           <w:sz w:val="24"/>
           <w:szCs w:val="24"/>
         </w:rPr>
-        <w:t xml:space="preserve"> </w:t>
-      </w:r>
-      <w:r>
-        <w:rPr>
-          <w:sz w:val="24"/>
-          <w:szCs w:val="24"/>
-        </w:rPr>
-        <w:t>11</w:t>
-      </w:r>
-      <w:r>
-        <w:rPr>
-          <w:sz w:val="24"/>
-          <w:szCs w:val="24"/>
-        </w:rPr>
-        <w:t xml:space="preserve"> / </w:t>
+        <w:t xml:space="preserve"> 11 / </w:t>
       </w:r>
       <w:r>
         <w:rPr>
@@ -2250,21 +3607,7 @@
           <w:sz w:val="24"/>
           <w:szCs w:val="24"/>
         </w:rPr>
-        <w:t xml:space="preserve"> </w:t>
-      </w:r>
-      <w:r>
-        <w:rPr>
-          <w:sz w:val="24"/>
-          <w:szCs w:val="24"/>
-        </w:rPr>
-        <w:t>12</w:t>
-      </w:r>
-      <w:r>
-        <w:rPr>
-          <w:sz w:val="24"/>
-          <w:szCs w:val="24"/>
-        </w:rPr>
-        <w:t xml:space="preserve"> / </w:t>
+        <w:t xml:space="preserve"> 12 / </w:t>
       </w:r>
       <w:r>
         <w:rPr>
@@ -2345,21 +3688,7 @@
           <w:sz w:val="24"/>
           <w:szCs w:val="24"/>
         </w:rPr>
-        <w:t xml:space="preserve"> </w:t>
-      </w:r>
-      <w:r>
-        <w:rPr>
-          <w:sz w:val="24"/>
-          <w:szCs w:val="24"/>
-        </w:rPr>
-        <w:t>13</w:t>
-      </w:r>
-      <w:r>
-        <w:rPr>
-          <w:sz w:val="24"/>
-          <w:szCs w:val="24"/>
-        </w:rPr>
-        <w:t xml:space="preserve"> / </w:t>
+        <w:t xml:space="preserve"> 13 / </w:t>
       </w:r>
       <w:r>
         <w:rPr>
@@ -2440,21 +3769,7 @@
           <w:sz w:val="24"/>
           <w:szCs w:val="24"/>
         </w:rPr>
-        <w:t xml:space="preserve"> </w:t>
-      </w:r>
-      <w:r>
-        <w:rPr>
-          <w:sz w:val="24"/>
-          <w:szCs w:val="24"/>
-        </w:rPr>
-        <w:t>14</w:t>
-      </w:r>
-      <w:r>
-        <w:rPr>
-          <w:sz w:val="24"/>
-          <w:szCs w:val="24"/>
-        </w:rPr>
-        <w:t xml:space="preserve"> / </w:t>
+        <w:t xml:space="preserve"> 14 / </w:t>
       </w:r>
       <w:r>
         <w:rPr>
@@ -2535,21 +3850,7 @@
           <w:sz w:val="24"/>
           <w:szCs w:val="24"/>
         </w:rPr>
-        <w:t xml:space="preserve"> 1</w:t>
-      </w:r>
-      <w:r>
-        <w:rPr>
-          <w:sz w:val="24"/>
-          <w:szCs w:val="24"/>
-        </w:rPr>
-        <w:t>5</w:t>
-      </w:r>
-      <w:r>
-        <w:rPr>
-          <w:sz w:val="24"/>
-          <w:szCs w:val="24"/>
-        </w:rPr>
-        <w:t xml:space="preserve"> / </w:t>
+        <w:t xml:space="preserve"> 15 / </w:t>
       </w:r>
       <w:r>
         <w:rPr>
@@ -2934,6 +4235,95 @@
     </w:lvl>
   </w:abstractNum>
   <w:abstractNum w:abstractNumId="3" w15:restartNumberingAfterBreak="0">
+    <w:nsid w:val="25A60683"/>
+    <w:multiLevelType w:val="hybridMultilevel"/>
+    <w:tmpl w:val="DE34212C"/>
+    <w:lvl w:ilvl="0" w:tplc="2D86F036">
+      <w:start w:val="5"/>
+      <w:numFmt w:val="decimal"/>
+      <w:lvlText w:val="%1"/>
+      <w:lvlJc w:val="left"/>
+      <w:pPr>
+        <w:ind w:left="720" w:hanging="360"/>
+      </w:pPr>
+      <w:rPr>
+        <w:rFonts w:hint="default"/>
+      </w:rPr>
+    </w:lvl>
+    <w:lvl w:ilvl="1" w:tplc="04140019" w:tentative="1">
+      <w:start w:val="1"/>
+      <w:numFmt w:val="lowerLetter"/>
+      <w:lvlText w:val="%2."/>
+      <w:lvlJc w:val="left"/>
+      <w:pPr>
+        <w:ind w:left="1440" w:hanging="360"/>
+      </w:pPr>
+    </w:lvl>
+    <w:lvl w:ilvl="2" w:tplc="0414001B" w:tentative="1">
+      <w:start w:val="1"/>
+      <w:numFmt w:val="lowerRoman"/>
+      <w:lvlText w:val="%3."/>
+      <w:lvlJc w:val="right"/>
+      <w:pPr>
+        <w:ind w:left="2160" w:hanging="180"/>
+      </w:pPr>
+    </w:lvl>
+    <w:lvl w:ilvl="3" w:tplc="0414000F" w:tentative="1">
+      <w:start w:val="1"/>
+      <w:numFmt w:val="decimal"/>
+      <w:lvlText w:val="%4."/>
+      <w:lvlJc w:val="left"/>
+      <w:pPr>
+        <w:ind w:left="2880" w:hanging="360"/>
+      </w:pPr>
+    </w:lvl>
+    <w:lvl w:ilvl="4" w:tplc="04140019" w:tentative="1">
+      <w:start w:val="1"/>
+      <w:numFmt w:val="lowerLetter"/>
+      <w:lvlText w:val="%5."/>
+      <w:lvlJc w:val="left"/>
+      <w:pPr>
+        <w:ind w:left="3600" w:hanging="360"/>
+      </w:pPr>
+    </w:lvl>
+    <w:lvl w:ilvl="5" w:tplc="0414001B" w:tentative="1">
+      <w:start w:val="1"/>
+      <w:numFmt w:val="lowerRoman"/>
+      <w:lvlText w:val="%6."/>
+      <w:lvlJc w:val="right"/>
+      <w:pPr>
+        <w:ind w:left="4320" w:hanging="180"/>
+      </w:pPr>
+    </w:lvl>
+    <w:lvl w:ilvl="6" w:tplc="0414000F" w:tentative="1">
+      <w:start w:val="1"/>
+      <w:numFmt w:val="decimal"/>
+      <w:lvlText w:val="%7."/>
+      <w:lvlJc w:val="left"/>
+      <w:pPr>
+        <w:ind w:left="5040" w:hanging="360"/>
+      </w:pPr>
+    </w:lvl>
+    <w:lvl w:ilvl="7" w:tplc="04140019" w:tentative="1">
+      <w:start w:val="1"/>
+      <w:numFmt w:val="lowerLetter"/>
+      <w:lvlText w:val="%8."/>
+      <w:lvlJc w:val="left"/>
+      <w:pPr>
+        <w:ind w:left="5760" w:hanging="360"/>
+      </w:pPr>
+    </w:lvl>
+    <w:lvl w:ilvl="8" w:tplc="0414001B" w:tentative="1">
+      <w:start w:val="1"/>
+      <w:numFmt w:val="lowerRoman"/>
+      <w:lvlText w:val="%9."/>
+      <w:lvlJc w:val="right"/>
+      <w:pPr>
+        <w:ind w:left="6480" w:hanging="180"/>
+      </w:pPr>
+    </w:lvl>
+  </w:abstractNum>
+  <w:abstractNum w:abstractNumId="4" w15:restartNumberingAfterBreak="0">
     <w:nsid w:val="50F91B12"/>
     <w:multiLevelType w:val="hybridMultilevel"/>
     <w:tmpl w:val="7C821A6E"/>
@@ -3022,7 +4412,7 @@
       </w:pPr>
     </w:lvl>
   </w:abstractNum>
-  <w:abstractNum w:abstractNumId="4" w15:restartNumberingAfterBreak="0">
+  <w:abstractNum w:abstractNumId="5" w15:restartNumberingAfterBreak="0">
     <w:nsid w:val="5561305B"/>
     <w:multiLevelType w:val="hybridMultilevel"/>
     <w:tmpl w:val="BF746626"/>
@@ -3135,7 +4525,96 @@
       </w:rPr>
     </w:lvl>
   </w:abstractNum>
-  <w:abstractNum w:abstractNumId="5" w15:restartNumberingAfterBreak="0">
+  <w:abstractNum w:abstractNumId="6" w15:restartNumberingAfterBreak="0">
+    <w:nsid w:val="5BA87598"/>
+    <w:multiLevelType w:val="hybridMultilevel"/>
+    <w:tmpl w:val="234C8D26"/>
+    <w:lvl w:ilvl="0" w:tplc="0088DCB8">
+      <w:start w:val="2"/>
+      <w:numFmt w:val="decimal"/>
+      <w:lvlText w:val="%1"/>
+      <w:lvlJc w:val="left"/>
+      <w:pPr>
+        <w:ind w:left="720" w:hanging="360"/>
+      </w:pPr>
+      <w:rPr>
+        <w:rFonts w:hint="default"/>
+      </w:rPr>
+    </w:lvl>
+    <w:lvl w:ilvl="1" w:tplc="04140019" w:tentative="1">
+      <w:start w:val="1"/>
+      <w:numFmt w:val="lowerLetter"/>
+      <w:lvlText w:val="%2."/>
+      <w:lvlJc w:val="left"/>
+      <w:pPr>
+        <w:ind w:left="1440" w:hanging="360"/>
+      </w:pPr>
+    </w:lvl>
+    <w:lvl w:ilvl="2" w:tplc="0414001B" w:tentative="1">
+      <w:start w:val="1"/>
+      <w:numFmt w:val="lowerRoman"/>
+      <w:lvlText w:val="%3."/>
+      <w:lvlJc w:val="right"/>
+      <w:pPr>
+        <w:ind w:left="2160" w:hanging="180"/>
+      </w:pPr>
+    </w:lvl>
+    <w:lvl w:ilvl="3" w:tplc="0414000F" w:tentative="1">
+      <w:start w:val="1"/>
+      <w:numFmt w:val="decimal"/>
+      <w:lvlText w:val="%4."/>
+      <w:lvlJc w:val="left"/>
+      <w:pPr>
+        <w:ind w:left="2880" w:hanging="360"/>
+      </w:pPr>
+    </w:lvl>
+    <w:lvl w:ilvl="4" w:tplc="04140019" w:tentative="1">
+      <w:start w:val="1"/>
+      <w:numFmt w:val="lowerLetter"/>
+      <w:lvlText w:val="%5."/>
+      <w:lvlJc w:val="left"/>
+      <w:pPr>
+        <w:ind w:left="3600" w:hanging="360"/>
+      </w:pPr>
+    </w:lvl>
+    <w:lvl w:ilvl="5" w:tplc="0414001B" w:tentative="1">
+      <w:start w:val="1"/>
+      <w:numFmt w:val="lowerRoman"/>
+      <w:lvlText w:val="%6."/>
+      <w:lvlJc w:val="right"/>
+      <w:pPr>
+        <w:ind w:left="4320" w:hanging="180"/>
+      </w:pPr>
+    </w:lvl>
+    <w:lvl w:ilvl="6" w:tplc="0414000F" w:tentative="1">
+      <w:start w:val="1"/>
+      <w:numFmt w:val="decimal"/>
+      <w:lvlText w:val="%7."/>
+      <w:lvlJc w:val="left"/>
+      <w:pPr>
+        <w:ind w:left="5040" w:hanging="360"/>
+      </w:pPr>
+    </w:lvl>
+    <w:lvl w:ilvl="7" w:tplc="04140019" w:tentative="1">
+      <w:start w:val="1"/>
+      <w:numFmt w:val="lowerLetter"/>
+      <w:lvlText w:val="%8."/>
+      <w:lvlJc w:val="left"/>
+      <w:pPr>
+        <w:ind w:left="5760" w:hanging="360"/>
+      </w:pPr>
+    </w:lvl>
+    <w:lvl w:ilvl="8" w:tplc="0414001B" w:tentative="1">
+      <w:start w:val="1"/>
+      <w:numFmt w:val="lowerRoman"/>
+      <w:lvlText w:val="%9."/>
+      <w:lvlJc w:val="right"/>
+      <w:pPr>
+        <w:ind w:left="6480" w:hanging="180"/>
+      </w:pPr>
+    </w:lvl>
+  </w:abstractNum>
+  <w:abstractNum w:abstractNumId="7" w15:restartNumberingAfterBreak="0">
     <w:nsid w:val="6DF515EA"/>
     <w:multiLevelType w:val="hybridMultilevel"/>
     <w:tmpl w:val="DA964E10"/>
@@ -3224,11 +4703,100 @@
       </w:pPr>
     </w:lvl>
   </w:abstractNum>
+  <w:abstractNum w:abstractNumId="8" w15:restartNumberingAfterBreak="0">
+    <w:nsid w:val="7B891B2E"/>
+    <w:multiLevelType w:val="hybridMultilevel"/>
+    <w:tmpl w:val="FC26FA78"/>
+    <w:lvl w:ilvl="0" w:tplc="0414000F">
+      <w:start w:val="1"/>
+      <w:numFmt w:val="decimal"/>
+      <w:lvlText w:val="%1."/>
+      <w:lvlJc w:val="left"/>
+      <w:pPr>
+        <w:ind w:left="720" w:hanging="360"/>
+      </w:pPr>
+      <w:rPr>
+        <w:rFonts w:hint="default"/>
+      </w:rPr>
+    </w:lvl>
+    <w:lvl w:ilvl="1" w:tplc="04140019" w:tentative="1">
+      <w:start w:val="1"/>
+      <w:numFmt w:val="lowerLetter"/>
+      <w:lvlText w:val="%2."/>
+      <w:lvlJc w:val="left"/>
+      <w:pPr>
+        <w:ind w:left="1440" w:hanging="360"/>
+      </w:pPr>
+    </w:lvl>
+    <w:lvl w:ilvl="2" w:tplc="0414001B" w:tentative="1">
+      <w:start w:val="1"/>
+      <w:numFmt w:val="lowerRoman"/>
+      <w:lvlText w:val="%3."/>
+      <w:lvlJc w:val="right"/>
+      <w:pPr>
+        <w:ind w:left="2160" w:hanging="180"/>
+      </w:pPr>
+    </w:lvl>
+    <w:lvl w:ilvl="3" w:tplc="0414000F" w:tentative="1">
+      <w:start w:val="1"/>
+      <w:numFmt w:val="decimal"/>
+      <w:lvlText w:val="%4."/>
+      <w:lvlJc w:val="left"/>
+      <w:pPr>
+        <w:ind w:left="2880" w:hanging="360"/>
+      </w:pPr>
+    </w:lvl>
+    <w:lvl w:ilvl="4" w:tplc="04140019" w:tentative="1">
+      <w:start w:val="1"/>
+      <w:numFmt w:val="lowerLetter"/>
+      <w:lvlText w:val="%5."/>
+      <w:lvlJc w:val="left"/>
+      <w:pPr>
+        <w:ind w:left="3600" w:hanging="360"/>
+      </w:pPr>
+    </w:lvl>
+    <w:lvl w:ilvl="5" w:tplc="0414001B" w:tentative="1">
+      <w:start w:val="1"/>
+      <w:numFmt w:val="lowerRoman"/>
+      <w:lvlText w:val="%6."/>
+      <w:lvlJc w:val="right"/>
+      <w:pPr>
+        <w:ind w:left="4320" w:hanging="180"/>
+      </w:pPr>
+    </w:lvl>
+    <w:lvl w:ilvl="6" w:tplc="0414000F" w:tentative="1">
+      <w:start w:val="1"/>
+      <w:numFmt w:val="decimal"/>
+      <w:lvlText w:val="%7."/>
+      <w:lvlJc w:val="left"/>
+      <w:pPr>
+        <w:ind w:left="5040" w:hanging="360"/>
+      </w:pPr>
+    </w:lvl>
+    <w:lvl w:ilvl="7" w:tplc="04140019" w:tentative="1">
+      <w:start w:val="1"/>
+      <w:numFmt w:val="lowerLetter"/>
+      <w:lvlText w:val="%8."/>
+      <w:lvlJc w:val="left"/>
+      <w:pPr>
+        <w:ind w:left="5760" w:hanging="360"/>
+      </w:pPr>
+    </w:lvl>
+    <w:lvl w:ilvl="8" w:tplc="0414001B" w:tentative="1">
+      <w:start w:val="1"/>
+      <w:numFmt w:val="lowerRoman"/>
+      <w:lvlText w:val="%9."/>
+      <w:lvlJc w:val="right"/>
+      <w:pPr>
+        <w:ind w:left="6480" w:hanging="180"/>
+      </w:pPr>
+    </w:lvl>
+  </w:abstractNum>
   <w:num w:numId="1" w16cid:durableId="1318724632">
-    <w:abstractNumId w:val="5"/>
+    <w:abstractNumId w:val="7"/>
   </w:num>
   <w:num w:numId="2" w16cid:durableId="1075279109">
-    <w:abstractNumId w:val="4"/>
+    <w:abstractNumId w:val="5"/>
   </w:num>
   <w:num w:numId="3" w16cid:durableId="2095123715">
     <w:abstractNumId w:val="1"/>
@@ -3237,10 +4805,19 @@
     <w:abstractNumId w:val="0"/>
   </w:num>
   <w:num w:numId="5" w16cid:durableId="1771848869">
-    <w:abstractNumId w:val="3"/>
+    <w:abstractNumId w:val="4"/>
   </w:num>
   <w:num w:numId="6" w16cid:durableId="1479763808">
     <w:abstractNumId w:val="2"/>
+  </w:num>
+  <w:num w:numId="7" w16cid:durableId="1440753692">
+    <w:abstractNumId w:val="6"/>
+  </w:num>
+  <w:num w:numId="8" w16cid:durableId="357855492">
+    <w:abstractNumId w:val="8"/>
+  </w:num>
+  <w:num w:numId="9" w16cid:durableId="692001670">
+    <w:abstractNumId w:val="3"/>
   </w:num>
 </w:numbering>
 </file>

</xml_diff>